<commit_message>
started exploratory data analysis part
</commit_message>
<xml_diff>
--- a/process book/wikipedia viz process book.docx
+++ b/process book/wikipedia viz process book.docx
@@ -1173,8 +1173,6 @@
           <w:lang w:val="en-US"/>
         </w:rPr>
       </w:pPr>
-      <w:bookmarkStart w:id="0" w:name="_GoBack"/>
-      <w:bookmarkEnd w:id="0"/>
     </w:p>
     <w:p>
       <w:pPr>
@@ -1262,36 +1260,748 @@
       <w:pPr>
         <w:pStyle w:val="Heading1"/>
       </w:pPr>
-      <w:bookmarkStart w:id="1" w:name="_Toc533000758"/>
+      <w:bookmarkStart w:id="0" w:name="_Toc533000758"/>
       <w:r>
         <w:lastRenderedPageBreak/>
         <w:t>Introduction</w:t>
       </w:r>
+      <w:bookmarkEnd w:id="0"/>
+    </w:p>
+    <w:p>
+      <w:pPr>
+        <w:rPr>
+          <w:lang w:val="en-US"/>
+        </w:rPr>
+      </w:pPr>
+    </w:p>
+    <w:p>
+      <w:pPr>
+        <w:jc w:val="both"/>
+        <w:rPr>
+          <w:sz w:val="24"/>
+          <w:szCs w:val="24"/>
+          <w:lang w:val="en-US"/>
+        </w:rPr>
+      </w:pPr>
+      <w:r>
+        <w:rPr>
+          <w:sz w:val="24"/>
+          <w:szCs w:val="24"/>
+          <w:lang w:val="en-US"/>
+        </w:rPr>
+        <w:t>Th</w:t>
+      </w:r>
+      <w:r>
+        <w:rPr>
+          <w:sz w:val="24"/>
+          <w:szCs w:val="24"/>
+          <w:lang w:val="en-US"/>
+        </w:rPr>
+        <w:t>is</w:t>
+      </w:r>
+      <w:r>
+        <w:rPr>
+          <w:sz w:val="24"/>
+          <w:szCs w:val="24"/>
+          <w:lang w:val="en-US"/>
+        </w:rPr>
+        <w:t xml:space="preserve"> process book serves as a description of </w:t>
+      </w:r>
+      <w:r>
+        <w:rPr>
+          <w:sz w:val="24"/>
+          <w:szCs w:val="24"/>
+          <w:lang w:val="en-US"/>
+        </w:rPr>
+        <w:t>our project for data visualization</w:t>
+      </w:r>
+      <w:r>
+        <w:t xml:space="preserve"> </w:t>
+      </w:r>
+      <w:r>
+        <w:rPr>
+          <w:sz w:val="24"/>
+          <w:szCs w:val="24"/>
+          <w:lang w:val="en-US"/>
+        </w:rPr>
+        <w:t>(COM-480)</w:t>
+      </w:r>
+      <w:r>
+        <w:rPr>
+          <w:sz w:val="24"/>
+          <w:szCs w:val="24"/>
+          <w:lang w:val="en-US"/>
+        </w:rPr>
+        <w:t xml:space="preserve"> class at EPFL, </w:t>
+      </w:r>
+      <w:r>
+        <w:rPr>
+          <w:sz w:val="24"/>
+          <w:szCs w:val="24"/>
+          <w:lang w:val="en-US"/>
+        </w:rPr>
+        <w:t xml:space="preserve">Fall </w:t>
+      </w:r>
+      <w:r>
+        <w:rPr>
+          <w:sz w:val="24"/>
+          <w:szCs w:val="24"/>
+          <w:lang w:val="en-US"/>
+        </w:rPr>
+        <w:t xml:space="preserve">2018. </w:t>
+      </w:r>
+      <w:r>
+        <w:rPr>
+          <w:sz w:val="24"/>
+          <w:szCs w:val="24"/>
+          <w:lang w:val="en-US"/>
+        </w:rPr>
+        <w:t>The aim of the class was to introduce us to various</w:t>
+      </w:r>
+      <w:r>
+        <w:rPr>
+          <w:sz w:val="24"/>
+          <w:szCs w:val="24"/>
+          <w:lang w:val="en-US"/>
+        </w:rPr>
+        <w:t xml:space="preserve"> informative/powerful/state of the art</w:t>
+      </w:r>
+      <w:r>
+        <w:rPr>
+          <w:sz w:val="24"/>
+          <w:szCs w:val="24"/>
+          <w:lang w:val="en-US"/>
+        </w:rPr>
+        <w:t xml:space="preserve"> data visualization techniques and methods, while emphasizing not just on technical details or informat</w:t>
+      </w:r>
+      <w:r>
+        <w:rPr>
+          <w:sz w:val="24"/>
+          <w:szCs w:val="24"/>
+          <w:lang w:val="en-US"/>
+        </w:rPr>
+        <w:t>ion they convey</w:t>
+      </w:r>
+      <w:r>
+        <w:rPr>
+          <w:sz w:val="24"/>
+          <w:szCs w:val="24"/>
+          <w:lang w:val="en-US"/>
+        </w:rPr>
+        <w:t>, but also on esthetic, art</w:t>
+      </w:r>
+      <w:r>
+        <w:rPr>
+          <w:sz w:val="24"/>
+          <w:szCs w:val="24"/>
+          <w:lang w:val="en-US"/>
+        </w:rPr>
+        <w:t>s</w:t>
+      </w:r>
+      <w:r>
+        <w:rPr>
+          <w:sz w:val="24"/>
+          <w:szCs w:val="24"/>
+          <w:lang w:val="en-US"/>
+        </w:rPr>
+        <w:t xml:space="preserve">y side of visualization. </w:t>
+      </w:r>
+      <w:r>
+        <w:rPr>
+          <w:sz w:val="24"/>
+          <w:szCs w:val="24"/>
+          <w:lang w:val="en-US"/>
+        </w:rPr>
+        <w:t xml:space="preserve"> Data Analysis</w:t>
+      </w:r>
+      <w:r>
+        <w:rPr>
+          <w:sz w:val="24"/>
+          <w:szCs w:val="24"/>
+          <w:lang w:val="en-US"/>
+        </w:rPr>
+        <w:t xml:space="preserve"> heavily relies on data visualization and material learnt is crucial for anyone interested in the field.</w:t>
+      </w:r>
+    </w:p>
+    <w:p>
+      <w:pPr>
+        <w:jc w:val="both"/>
+        <w:rPr>
+          <w:sz w:val="24"/>
+          <w:szCs w:val="24"/>
+          <w:lang w:val="en-US"/>
+        </w:rPr>
+      </w:pPr>
+      <w:r>
+        <w:rPr>
+          <w:sz w:val="24"/>
+          <w:szCs w:val="24"/>
+          <w:lang w:val="en-US"/>
+        </w:rPr>
+        <w:t xml:space="preserve">This process book explains reasoning behind every analysis or design step </w:t>
+      </w:r>
+      <w:r>
+        <w:rPr>
+          <w:sz w:val="24"/>
+          <w:szCs w:val="24"/>
+          <w:lang w:val="en-US"/>
+        </w:rPr>
+        <w:t xml:space="preserve">of our project </w:t>
+      </w:r>
+      <w:r>
+        <w:rPr>
+          <w:sz w:val="24"/>
+          <w:szCs w:val="24"/>
+          <w:lang w:val="en-US"/>
+        </w:rPr>
+        <w:t>s</w:t>
+      </w:r>
+      <w:r>
+        <w:rPr>
+          <w:sz w:val="24"/>
+          <w:szCs w:val="24"/>
+          <w:lang w:val="en-US"/>
+        </w:rPr>
+        <w:t>tarting from</w:t>
+      </w:r>
+      <w:r>
+        <w:rPr>
+          <w:sz w:val="24"/>
+          <w:szCs w:val="24"/>
+          <w:lang w:val="en-US"/>
+        </w:rPr>
+        <w:t xml:space="preserve"> the</w:t>
+      </w:r>
+      <w:r>
+        <w:rPr>
+          <w:sz w:val="24"/>
+          <w:szCs w:val="24"/>
+          <w:lang w:val="en-US"/>
+        </w:rPr>
+        <w:t xml:space="preserve"> </w:t>
+      </w:r>
+      <w:r>
+        <w:rPr>
+          <w:sz w:val="24"/>
+          <w:szCs w:val="24"/>
+          <w:lang w:val="en-US"/>
+        </w:rPr>
+        <w:t>initial abstract</w:t>
+      </w:r>
+      <w:r>
+        <w:rPr>
+          <w:sz w:val="24"/>
+          <w:szCs w:val="24"/>
+          <w:lang w:val="en-US"/>
+        </w:rPr>
+        <w:t xml:space="preserve"> </w:t>
+      </w:r>
+      <w:r>
+        <w:rPr>
+          <w:sz w:val="24"/>
+          <w:szCs w:val="24"/>
+          <w:lang w:val="en-US"/>
+        </w:rPr>
+        <w:t>idea,</w:t>
+      </w:r>
+      <w:r>
+        <w:rPr>
+          <w:sz w:val="24"/>
+          <w:szCs w:val="24"/>
+          <w:lang w:val="en-US"/>
+        </w:rPr>
+        <w:t xml:space="preserve"> </w:t>
+      </w:r>
+      <w:r>
+        <w:rPr>
+          <w:sz w:val="24"/>
+          <w:szCs w:val="24"/>
+          <w:lang w:val="en-US"/>
+        </w:rPr>
+        <w:t>drafts</w:t>
+      </w:r>
+      <w:r>
+        <w:rPr>
+          <w:sz w:val="24"/>
+          <w:szCs w:val="24"/>
+          <w:lang w:val="en-US"/>
+        </w:rPr>
+        <w:t xml:space="preserve"> and </w:t>
+      </w:r>
+      <w:r>
+        <w:rPr>
+          <w:sz w:val="24"/>
+          <w:szCs w:val="24"/>
+          <w:lang w:val="en-US"/>
+        </w:rPr>
+        <w:t xml:space="preserve">sketches </w:t>
+      </w:r>
+      <w:r>
+        <w:rPr>
+          <w:sz w:val="24"/>
+          <w:szCs w:val="24"/>
+          <w:lang w:val="en-US"/>
+        </w:rPr>
+        <w:t>all the way to</w:t>
+      </w:r>
+      <w:r>
+        <w:rPr>
+          <w:sz w:val="24"/>
+          <w:szCs w:val="24"/>
+          <w:lang w:val="en-US"/>
+        </w:rPr>
+        <w:t xml:space="preserve"> </w:t>
+      </w:r>
+      <w:r>
+        <w:rPr>
+          <w:sz w:val="24"/>
+          <w:szCs w:val="24"/>
+          <w:lang w:val="en-US"/>
+        </w:rPr>
+        <w:t xml:space="preserve">the </w:t>
+      </w:r>
+      <w:r>
+        <w:rPr>
+          <w:sz w:val="24"/>
+          <w:szCs w:val="24"/>
+          <w:lang w:val="en-US"/>
+        </w:rPr>
+        <w:t>final product</w:t>
+      </w:r>
+      <w:r>
+        <w:rPr>
+          <w:sz w:val="24"/>
+          <w:szCs w:val="24"/>
+          <w:lang w:val="en-US"/>
+        </w:rPr>
+        <w:t>.</w:t>
+      </w:r>
+      <w:r>
+        <w:rPr>
+          <w:sz w:val="24"/>
+          <w:szCs w:val="24"/>
+          <w:lang w:val="en-US"/>
+        </w:rPr>
+        <w:t xml:space="preserve"> </w:t>
+      </w:r>
+      <w:r>
+        <w:rPr>
+          <w:sz w:val="24"/>
+          <w:szCs w:val="24"/>
+          <w:lang w:val="en-US"/>
+        </w:rPr>
+        <w:t xml:space="preserve">This process book </w:t>
+      </w:r>
+      <w:r>
+        <w:rPr>
+          <w:sz w:val="24"/>
+          <w:szCs w:val="24"/>
+          <w:lang w:val="en-US"/>
+        </w:rPr>
+        <w:t>guide</w:t>
+      </w:r>
+      <w:r>
+        <w:rPr>
+          <w:sz w:val="24"/>
+          <w:szCs w:val="24"/>
+          <w:lang w:val="en-US"/>
+        </w:rPr>
+        <w:t xml:space="preserve">s its </w:t>
+      </w:r>
+      <w:r>
+        <w:rPr>
+          <w:sz w:val="24"/>
+          <w:szCs w:val="24"/>
+          <w:lang w:val="en-US"/>
+        </w:rPr>
+        <w:t xml:space="preserve">readers through </w:t>
+      </w:r>
+      <w:r>
+        <w:rPr>
+          <w:sz w:val="24"/>
+          <w:szCs w:val="24"/>
+          <w:lang w:val="en-US"/>
+        </w:rPr>
+        <w:t>our</w:t>
+      </w:r>
+      <w:r>
+        <w:rPr>
+          <w:sz w:val="24"/>
+          <w:szCs w:val="24"/>
+          <w:lang w:val="en-US"/>
+        </w:rPr>
+        <w:t xml:space="preserve"> thought process from the day first, providing along </w:t>
+      </w:r>
+      <w:r>
+        <w:rPr>
+          <w:sz w:val="24"/>
+          <w:szCs w:val="24"/>
+          <w:lang w:val="en-US"/>
+        </w:rPr>
+        <w:t xml:space="preserve">insights into </w:t>
+      </w:r>
+      <w:r>
+        <w:rPr>
+          <w:sz w:val="24"/>
+          <w:szCs w:val="24"/>
+          <w:lang w:val="en-US"/>
+        </w:rPr>
+        <w:t xml:space="preserve">dataset used, </w:t>
+      </w:r>
+      <w:r>
+        <w:rPr>
+          <w:sz w:val="24"/>
+          <w:szCs w:val="24"/>
+          <w:lang w:val="en-US"/>
+        </w:rPr>
+        <w:t>design choices made, explaining</w:t>
+      </w:r>
+      <w:r>
+        <w:rPr>
+          <w:sz w:val="24"/>
+          <w:szCs w:val="24"/>
+          <w:lang w:val="en-US"/>
+        </w:rPr>
+        <w:t xml:space="preserve"> </w:t>
+      </w:r>
+      <w:r>
+        <w:rPr>
+          <w:sz w:val="24"/>
+          <w:szCs w:val="24"/>
+          <w:lang w:val="en-US"/>
+        </w:rPr>
+        <w:t>functionality</w:t>
+      </w:r>
+      <w:r>
+        <w:rPr>
+          <w:sz w:val="24"/>
+          <w:szCs w:val="24"/>
+          <w:lang w:val="en-US"/>
+        </w:rPr>
+        <w:t xml:space="preserve"> of visualization</w:t>
+      </w:r>
+      <w:r>
+        <w:rPr>
+          <w:sz w:val="24"/>
+          <w:szCs w:val="24"/>
+          <w:lang w:val="en-US"/>
+        </w:rPr>
+        <w:t>,</w:t>
+      </w:r>
+      <w:r>
+        <w:rPr>
+          <w:sz w:val="24"/>
+          <w:szCs w:val="24"/>
+          <w:lang w:val="en-US"/>
+        </w:rPr>
+        <w:t xml:space="preserve"> providing details of</w:t>
+      </w:r>
+      <w:r>
+        <w:rPr>
+          <w:sz w:val="24"/>
+          <w:szCs w:val="24"/>
+          <w:lang w:val="en-US"/>
+        </w:rPr>
+        <w:t xml:space="preserve"> its </w:t>
+      </w:r>
+      <w:r>
+        <w:rPr>
+          <w:sz w:val="24"/>
+          <w:szCs w:val="24"/>
+          <w:lang w:val="en-US"/>
+        </w:rPr>
+        <w:t xml:space="preserve">implementation and </w:t>
+      </w:r>
+      <w:r>
+        <w:rPr>
+          <w:sz w:val="24"/>
+          <w:szCs w:val="24"/>
+          <w:lang w:val="en-US"/>
+        </w:rPr>
+        <w:t xml:space="preserve">presenting </w:t>
+      </w:r>
+      <w:r>
+        <w:rPr>
+          <w:sz w:val="24"/>
+          <w:szCs w:val="24"/>
+          <w:lang w:val="en-US"/>
+        </w:rPr>
+        <w:t>usage</w:t>
+      </w:r>
+      <w:r>
+        <w:rPr>
+          <w:sz w:val="24"/>
+          <w:szCs w:val="24"/>
+          <w:lang w:val="en-US"/>
+        </w:rPr>
+        <w:t xml:space="preserve"> scenarios</w:t>
+      </w:r>
+      <w:r>
+        <w:rPr>
+          <w:sz w:val="24"/>
+          <w:szCs w:val="24"/>
+          <w:lang w:val="en-US"/>
+        </w:rPr>
+        <w:t>.</w:t>
+      </w:r>
+      <w:r>
+        <w:rPr>
+          <w:sz w:val="24"/>
+          <w:szCs w:val="24"/>
+          <w:lang w:val="en-US"/>
+        </w:rPr>
+        <w:t xml:space="preserve"> </w:t>
+      </w:r>
+      <w:r>
+        <w:rPr>
+          <w:sz w:val="24"/>
+          <w:szCs w:val="24"/>
+          <w:lang w:val="en-US"/>
+        </w:rPr>
+        <w:t>Nevertheless</w:t>
+      </w:r>
+      <w:r>
+        <w:rPr>
+          <w:sz w:val="24"/>
+          <w:szCs w:val="24"/>
+          <w:lang w:val="en-US"/>
+        </w:rPr>
+        <w:t>,</w:t>
+      </w:r>
+      <w:r>
+        <w:rPr>
+          <w:sz w:val="24"/>
+          <w:szCs w:val="24"/>
+          <w:lang w:val="en-US"/>
+        </w:rPr>
+        <w:t xml:space="preserve"> discuss</w:t>
+      </w:r>
+      <w:r>
+        <w:rPr>
+          <w:sz w:val="24"/>
+          <w:szCs w:val="24"/>
+          <w:lang w:val="en-US"/>
+        </w:rPr>
+        <w:t>ing</w:t>
+      </w:r>
+      <w:r>
+        <w:rPr>
+          <w:sz w:val="24"/>
+          <w:szCs w:val="24"/>
+          <w:lang w:val="en-US"/>
+        </w:rPr>
+        <w:t xml:space="preserve"> </w:t>
+      </w:r>
+      <w:r>
+        <w:rPr>
+          <w:sz w:val="24"/>
+          <w:szCs w:val="24"/>
+          <w:lang w:val="en-US"/>
+        </w:rPr>
+        <w:t>possible impacts and</w:t>
+      </w:r>
+      <w:r>
+        <w:rPr>
+          <w:sz w:val="24"/>
+          <w:szCs w:val="24"/>
+          <w:lang w:val="en-US"/>
+        </w:rPr>
+        <w:t xml:space="preserve"> future</w:t>
+      </w:r>
+      <w:r>
+        <w:rPr>
+          <w:sz w:val="24"/>
+          <w:szCs w:val="24"/>
+          <w:lang w:val="en-US"/>
+        </w:rPr>
+        <w:t xml:space="preserve"> improvements </w:t>
+      </w:r>
+      <w:r>
+        <w:rPr>
+          <w:sz w:val="24"/>
+          <w:szCs w:val="24"/>
+          <w:lang w:val="en-US"/>
+        </w:rPr>
+        <w:t xml:space="preserve">as well as concrete use-case scenarios </w:t>
+      </w:r>
+      <w:r>
+        <w:rPr>
+          <w:sz w:val="24"/>
+          <w:szCs w:val="24"/>
+          <w:lang w:val="en-US"/>
+        </w:rPr>
+        <w:t xml:space="preserve">of our visualizations. </w:t>
+      </w:r>
+      <w:r>
+        <w:rPr>
+          <w:sz w:val="24"/>
+          <w:szCs w:val="24"/>
+          <w:lang w:val="en-US"/>
+        </w:rPr>
+        <w:t>Finally</w:t>
+      </w:r>
+      <w:r>
+        <w:rPr>
+          <w:sz w:val="24"/>
+          <w:szCs w:val="24"/>
+          <w:lang w:val="en-US"/>
+        </w:rPr>
+        <w:t xml:space="preserve">, </w:t>
+      </w:r>
+      <w:r>
+        <w:rPr>
+          <w:sz w:val="24"/>
+          <w:szCs w:val="24"/>
+          <w:lang w:val="en-US"/>
+        </w:rPr>
+        <w:t>T</w:t>
+      </w:r>
+      <w:r>
+        <w:rPr>
+          <w:sz w:val="24"/>
+          <w:szCs w:val="24"/>
+          <w:lang w:val="en-US"/>
+        </w:rPr>
+        <w:t xml:space="preserve">echnical details </w:t>
+      </w:r>
+      <w:r>
+        <w:rPr>
+          <w:sz w:val="24"/>
+          <w:szCs w:val="24"/>
+          <w:lang w:val="en-US"/>
+        </w:rPr>
+        <w:t xml:space="preserve">will be provided </w:t>
+      </w:r>
+      <w:r>
+        <w:rPr>
+          <w:sz w:val="24"/>
+          <w:szCs w:val="24"/>
+          <w:lang w:val="en-US"/>
+        </w:rPr>
+        <w:t xml:space="preserve">for </w:t>
+      </w:r>
+      <w:r>
+        <w:rPr>
+          <w:sz w:val="24"/>
+          <w:szCs w:val="24"/>
+          <w:lang w:val="en-US"/>
+        </w:rPr>
+        <w:t xml:space="preserve">people interested in </w:t>
+      </w:r>
+      <w:r>
+        <w:rPr>
+          <w:sz w:val="24"/>
+          <w:szCs w:val="24"/>
+          <w:lang w:val="en-US"/>
+        </w:rPr>
+        <w:t xml:space="preserve">further </w:t>
+      </w:r>
+      <w:r>
+        <w:rPr>
+          <w:sz w:val="24"/>
+          <w:szCs w:val="24"/>
+          <w:lang w:val="en-US"/>
+        </w:rPr>
+        <w:t>developing</w:t>
+      </w:r>
+      <w:r>
+        <w:rPr>
+          <w:sz w:val="24"/>
+          <w:szCs w:val="24"/>
+          <w:lang w:val="en-US"/>
+        </w:rPr>
+        <w:t>/reusing</w:t>
+      </w:r>
+      <w:r>
+        <w:rPr>
+          <w:sz w:val="24"/>
+          <w:szCs w:val="24"/>
+          <w:lang w:val="en-US"/>
+        </w:rPr>
+        <w:t xml:space="preserve"> our work.</w:t>
+      </w:r>
+    </w:p>
+    <w:p>
+      <w:pPr>
+        <w:rPr>
+          <w:sz w:val="24"/>
+          <w:szCs w:val="24"/>
+          <w:lang w:val="en-US"/>
+        </w:rPr>
+      </w:pPr>
+    </w:p>
+    <w:p>
+      <w:pPr>
+        <w:rPr>
+          <w:sz w:val="24"/>
+          <w:szCs w:val="24"/>
+          <w:lang w:val="en-US"/>
+        </w:rPr>
+      </w:pPr>
+    </w:p>
+    <w:p>
+      <w:pPr>
+        <w:pStyle w:val="Heading2"/>
+      </w:pPr>
+      <w:bookmarkStart w:id="1" w:name="_Toc533000759"/>
+      <w:r>
+        <w:t>Overview</w:t>
+      </w:r>
       <w:bookmarkEnd w:id="1"/>
     </w:p>
     <w:p>
       <w:pPr>
-        <w:rPr>
-          <w:lang w:val="en-US"/>
-        </w:rPr>
-      </w:pPr>
-    </w:p>
-    <w:p>
-      <w:pPr>
         <w:jc w:val="both"/>
-        <w:rPr>
-          <w:sz w:val="24"/>
-          <w:szCs w:val="24"/>
-          <w:lang w:val="en-US"/>
-        </w:rPr>
-      </w:pPr>
-      <w:r>
-        <w:rPr>
-          <w:sz w:val="24"/>
-          <w:szCs w:val="24"/>
-          <w:lang w:val="en-US"/>
-        </w:rPr>
-        <w:t>Th</w:t>
+      </w:pPr>
+    </w:p>
+    <w:p>
+      <w:pPr>
+        <w:jc w:val="both"/>
+        <w:rPr>
+          <w:sz w:val="24"/>
+          <w:szCs w:val="24"/>
+          <w:lang w:val="en-US"/>
+        </w:rPr>
+      </w:pPr>
+      <w:r>
+        <w:rPr>
+          <w:sz w:val="24"/>
+          <w:szCs w:val="24"/>
+          <w:lang w:val="en-US"/>
+        </w:rPr>
+        <w:t>Wikipedia</w:t>
+      </w:r>
+      <w:r>
+        <w:rPr>
+          <w:sz w:val="24"/>
+          <w:szCs w:val="24"/>
+          <w:lang w:val="en-US"/>
+        </w:rPr>
+        <w:t>,</w:t>
+      </w:r>
+      <w:r>
+        <w:rPr>
+          <w:sz w:val="24"/>
+          <w:szCs w:val="24"/>
+          <w:lang w:val="en-US"/>
+        </w:rPr>
+        <w:t xml:space="preserve"> supported and owned by Wikimedia foundation (non-profit organization)</w:t>
+      </w:r>
+      <w:r>
+        <w:rPr>
+          <w:sz w:val="24"/>
+          <w:szCs w:val="24"/>
+          <w:lang w:val="en-US"/>
+        </w:rPr>
+        <w:t>,</w:t>
+      </w:r>
+      <w:r>
+        <w:rPr>
+          <w:sz w:val="24"/>
+          <w:szCs w:val="24"/>
+          <w:lang w:val="en-US"/>
+        </w:rPr>
+        <w:t xml:space="preserve"> </w:t>
       </w:r>
       <w:r>
         <w:rPr>
@@ -1307,17 +2017,129 @@
           <w:szCs w:val="24"/>
           <w:lang w:val="en-US"/>
         </w:rPr>
-        <w:t xml:space="preserve"> process book serves as a description of </w:t>
-      </w:r>
-      <w:r>
-        <w:rPr>
-          <w:sz w:val="24"/>
-          <w:szCs w:val="24"/>
-          <w:lang w:val="en-US"/>
-        </w:rPr>
-        <w:t>our project for data visualization</w:t>
-      </w:r>
-      <w:r>
+        <w:t xml:space="preserve"> not only the</w:t>
+      </w:r>
+      <w:r>
+        <w:rPr>
+          <w:sz w:val="24"/>
+          <w:szCs w:val="24"/>
+          <w:lang w:val="en-US"/>
+        </w:rPr>
+        <w:t xml:space="preserve"> most widely used online encyclopedia</w:t>
+      </w:r>
+      <w:r>
+        <w:rPr>
+          <w:sz w:val="24"/>
+          <w:szCs w:val="24"/>
+          <w:lang w:val="en-US"/>
+        </w:rPr>
+        <w:t xml:space="preserve">, </w:t>
+      </w:r>
+      <w:r>
+        <w:rPr>
+          <w:sz w:val="24"/>
+          <w:szCs w:val="24"/>
+          <w:lang w:val="en-US"/>
+        </w:rPr>
+        <w:t>i</w:t>
+      </w:r>
+      <w:r>
+        <w:rPr>
+          <w:sz w:val="24"/>
+          <w:szCs w:val="24"/>
+          <w:lang w:val="en-US"/>
+        </w:rPr>
+        <w:t>t is also</w:t>
+      </w:r>
+      <w:r>
+        <w:rPr>
+          <w:sz w:val="24"/>
+          <w:szCs w:val="24"/>
+          <w:lang w:val="en-US"/>
+        </w:rPr>
+        <w:t xml:space="preserve"> considered as one of the most visited/popular websites in the world.</w:t>
+      </w:r>
+      <w:r>
+        <w:rPr>
+          <w:sz w:val="24"/>
+          <w:szCs w:val="24"/>
+          <w:lang w:val="en-US"/>
+        </w:rPr>
+        <w:t xml:space="preserve"> Wikimedia foundation operates through donations received by people willing to support them, meaning that Wikipedia is free of charge</w:t>
+      </w:r>
+      <w:r>
+        <w:rPr>
+          <w:sz w:val="24"/>
+          <w:szCs w:val="24"/>
+          <w:lang w:val="en-US"/>
+        </w:rPr>
+        <w:t xml:space="preserve"> for everyone.</w:t>
+      </w:r>
+    </w:p>
+    <w:p>
+      <w:pPr>
+        <w:jc w:val="both"/>
+        <w:rPr>
+          <w:sz w:val="24"/>
+          <w:szCs w:val="24"/>
+          <w:lang w:val="en-US"/>
+        </w:rPr>
+      </w:pPr>
+      <w:r>
+        <w:rPr>
+          <w:sz w:val="24"/>
+          <w:szCs w:val="24"/>
+          <w:lang w:val="en-US"/>
+        </w:rPr>
+        <w:t>January 15</w:t>
+      </w:r>
+      <w:r>
+        <w:rPr>
+          <w:sz w:val="24"/>
+          <w:szCs w:val="24"/>
+          <w:vertAlign w:val="superscript"/>
+          <w:lang w:val="en-US"/>
+        </w:rPr>
+        <w:t>th</w:t>
+      </w:r>
+      <w:r>
+        <w:rPr>
+          <w:sz w:val="24"/>
+          <w:szCs w:val="24"/>
+          <w:lang w:val="en-US"/>
+        </w:rPr>
+        <w:t xml:space="preserve"> of 2001 was the day </w:t>
+      </w:r>
+      <w:r>
+        <w:rPr>
+          <w:sz w:val="24"/>
+          <w:szCs w:val="24"/>
+          <w:lang w:val="en-US"/>
+        </w:rPr>
+        <w:t>Wikipedia was launched</w:t>
+      </w:r>
+      <w:r>
+        <w:rPr>
+          <w:sz w:val="24"/>
+          <w:szCs w:val="24"/>
+          <w:lang w:val="en-US"/>
+        </w:rPr>
+        <w:t xml:space="preserve"> for the first time</w:t>
+      </w:r>
+      <w:r>
+        <w:rPr>
+          <w:sz w:val="24"/>
+          <w:szCs w:val="24"/>
+          <w:lang w:val="en-US"/>
+        </w:rPr>
+        <w:t xml:space="preserve"> by Jimmy Wales and Larry Sanger.</w:t>
+      </w:r>
+      <w:r>
+        <w:rPr>
+          <w:sz w:val="24"/>
+          <w:szCs w:val="24"/>
+          <w:lang w:val="en-US"/>
+        </w:rPr>
         <w:t xml:space="preserve"> </w:t>
       </w:r>
       <w:r>
@@ -1326,103 +2148,79 @@
           <w:szCs w:val="24"/>
           <w:lang w:val="en-US"/>
         </w:rPr>
-        <w:t>(COM-480)</w:t>
-      </w:r>
-      <w:r>
-        <w:rPr>
-          <w:sz w:val="24"/>
-          <w:szCs w:val="24"/>
-          <w:lang w:val="en-US"/>
-        </w:rPr>
-        <w:t xml:space="preserve"> class at EPFL, </w:t>
-      </w:r>
-      <w:r>
-        <w:rPr>
-          <w:sz w:val="24"/>
-          <w:szCs w:val="24"/>
-          <w:lang w:val="en-US"/>
-        </w:rPr>
-        <w:t xml:space="preserve">Fall </w:t>
-      </w:r>
-      <w:r>
-        <w:rPr>
-          <w:sz w:val="24"/>
-          <w:szCs w:val="24"/>
-          <w:lang w:val="en-US"/>
-        </w:rPr>
-        <w:t xml:space="preserve">2018. </w:t>
-      </w:r>
-      <w:r>
-        <w:rPr>
-          <w:sz w:val="24"/>
-          <w:szCs w:val="24"/>
-          <w:lang w:val="en-US"/>
-        </w:rPr>
-        <w:t>The aim of the class was to introduce us to various</w:t>
-      </w:r>
-      <w:r>
-        <w:rPr>
-          <w:sz w:val="24"/>
-          <w:szCs w:val="24"/>
-          <w:lang w:val="en-US"/>
-        </w:rPr>
-        <w:t xml:space="preserve"> informative/powerful/state of the art</w:t>
-      </w:r>
-      <w:r>
-        <w:rPr>
-          <w:sz w:val="24"/>
-          <w:szCs w:val="24"/>
-          <w:lang w:val="en-US"/>
-        </w:rPr>
-        <w:t xml:space="preserve"> data visualization techniques and methods, while emphasizing not just on technical details or informat</w:t>
-      </w:r>
-      <w:r>
-        <w:rPr>
-          <w:sz w:val="24"/>
-          <w:szCs w:val="24"/>
-          <w:lang w:val="en-US"/>
-        </w:rPr>
-        <w:t>ion they convey</w:t>
-      </w:r>
-      <w:r>
-        <w:rPr>
-          <w:sz w:val="24"/>
-          <w:szCs w:val="24"/>
-          <w:lang w:val="en-US"/>
-        </w:rPr>
-        <w:t>, but also on esthetic, art</w:t>
-      </w:r>
-      <w:r>
-        <w:rPr>
-          <w:sz w:val="24"/>
-          <w:szCs w:val="24"/>
-          <w:lang w:val="en-US"/>
-        </w:rPr>
-        <w:t>s</w:t>
-      </w:r>
-      <w:r>
-        <w:rPr>
-          <w:sz w:val="24"/>
-          <w:szCs w:val="24"/>
-          <w:lang w:val="en-US"/>
-        </w:rPr>
-        <w:t xml:space="preserve">y side of visualization. </w:t>
-      </w:r>
-      <w:r>
-        <w:rPr>
-          <w:sz w:val="24"/>
-          <w:szCs w:val="24"/>
-          <w:lang w:val="en-US"/>
-        </w:rPr>
-        <w:t xml:space="preserve"> Data Analysis</w:t>
-      </w:r>
-      <w:r>
-        <w:rPr>
-          <w:sz w:val="24"/>
-          <w:szCs w:val="24"/>
-          <w:lang w:val="en-US"/>
-        </w:rPr>
-        <w:t xml:space="preserve"> heavily relies on data visualization and material learnt is crucial for anyone interested in the field.</w:t>
+        <w:t xml:space="preserve">It was and is </w:t>
+      </w:r>
+      <w:r>
+        <w:rPr>
+          <w:sz w:val="24"/>
+          <w:szCs w:val="24"/>
+          <w:lang w:val="en-US"/>
+        </w:rPr>
+        <w:t xml:space="preserve">based </w:t>
+      </w:r>
+      <w:r>
+        <w:rPr>
+          <w:sz w:val="24"/>
+          <w:szCs w:val="24"/>
+          <w:lang w:val="en-US"/>
+        </w:rPr>
+        <w:t>on a model of openly editable and viewable content</w:t>
+      </w:r>
+      <w:r>
+        <w:rPr>
+          <w:sz w:val="24"/>
+          <w:szCs w:val="24"/>
+          <w:lang w:val="en-US"/>
+        </w:rPr>
+        <w:t xml:space="preserve">. The website </w:t>
+      </w:r>
+      <w:r>
+        <w:rPr>
+          <w:sz w:val="24"/>
+          <w:szCs w:val="24"/>
+          <w:lang w:val="en-US"/>
+        </w:rPr>
+        <w:t>contains</w:t>
+      </w:r>
+      <w:r>
+        <w:rPr>
+          <w:sz w:val="24"/>
+          <w:szCs w:val="24"/>
+          <w:lang w:val="en-US"/>
+        </w:rPr>
+        <w:t xml:space="preserve"> around </w:t>
+      </w:r>
+      <w:r>
+        <w:rPr>
+          <w:sz w:val="24"/>
+          <w:szCs w:val="24"/>
+          <w:lang w:val="en-US"/>
+        </w:rPr>
+        <w:t>5,769,478 articles</w:t>
+      </w:r>
+      <w:r>
+        <w:rPr>
+          <w:sz w:val="24"/>
+          <w:szCs w:val="24"/>
+          <w:lang w:val="en-US"/>
+        </w:rPr>
+        <w:t xml:space="preserve"> in total</w:t>
+      </w:r>
+      <w:r>
+        <w:rPr>
+          <w:sz w:val="24"/>
+          <w:szCs w:val="24"/>
+          <w:lang w:val="en-US"/>
+        </w:rPr>
+        <w:t xml:space="preserve"> and is multilingual</w:t>
+      </w:r>
+      <w:r>
+        <w:rPr>
+          <w:sz w:val="24"/>
+          <w:szCs w:val="24"/>
+          <w:lang w:val="en-US"/>
+        </w:rPr>
+        <w:t>.</w:t>
       </w:r>
     </w:p>
     <w:p>
@@ -1440,487 +2238,71 @@
           <w:szCs w:val="24"/>
           <w:lang w:val="en-US"/>
         </w:rPr>
-        <w:t xml:space="preserve">This process book explains reasoning behind every analysis or design step </w:t>
-      </w:r>
-      <w:r>
-        <w:rPr>
-          <w:sz w:val="24"/>
-          <w:szCs w:val="24"/>
-          <w:lang w:val="en-US"/>
-        </w:rPr>
-        <w:t xml:space="preserve">of our project </w:t>
-      </w:r>
-      <w:r>
-        <w:rPr>
-          <w:sz w:val="24"/>
-          <w:szCs w:val="24"/>
-          <w:lang w:val="en-US"/>
-        </w:rPr>
-        <w:t>s</w:t>
-      </w:r>
-      <w:r>
-        <w:rPr>
-          <w:sz w:val="24"/>
-          <w:szCs w:val="24"/>
-          <w:lang w:val="en-US"/>
-        </w:rPr>
-        <w:t>tarting from</w:t>
-      </w:r>
-      <w:r>
-        <w:rPr>
-          <w:sz w:val="24"/>
-          <w:szCs w:val="24"/>
-          <w:lang w:val="en-US"/>
-        </w:rPr>
-        <w:t xml:space="preserve"> the</w:t>
-      </w:r>
-      <w:r>
-        <w:rPr>
-          <w:sz w:val="24"/>
-          <w:szCs w:val="24"/>
-          <w:lang w:val="en-US"/>
-        </w:rPr>
-        <w:t xml:space="preserve"> </w:t>
-      </w:r>
-      <w:r>
-        <w:rPr>
-          <w:sz w:val="24"/>
-          <w:szCs w:val="24"/>
-          <w:lang w:val="en-US"/>
-        </w:rPr>
-        <w:t>initial abstract</w:t>
-      </w:r>
-      <w:r>
-        <w:rPr>
-          <w:sz w:val="24"/>
-          <w:szCs w:val="24"/>
-          <w:lang w:val="en-US"/>
-        </w:rPr>
-        <w:t xml:space="preserve"> </w:t>
-      </w:r>
-      <w:r>
-        <w:rPr>
-          <w:sz w:val="24"/>
-          <w:szCs w:val="24"/>
-          <w:lang w:val="en-US"/>
-        </w:rPr>
-        <w:t>idea,</w:t>
-      </w:r>
-      <w:r>
-        <w:rPr>
-          <w:sz w:val="24"/>
-          <w:szCs w:val="24"/>
-          <w:lang w:val="en-US"/>
-        </w:rPr>
-        <w:t xml:space="preserve"> </w:t>
-      </w:r>
-      <w:r>
-        <w:rPr>
-          <w:sz w:val="24"/>
-          <w:szCs w:val="24"/>
-          <w:lang w:val="en-US"/>
-        </w:rPr>
-        <w:t>drafts</w:t>
-      </w:r>
-      <w:r>
-        <w:rPr>
-          <w:sz w:val="24"/>
-          <w:szCs w:val="24"/>
-          <w:lang w:val="en-US"/>
-        </w:rPr>
-        <w:t xml:space="preserve"> and </w:t>
-      </w:r>
-      <w:r>
-        <w:rPr>
-          <w:sz w:val="24"/>
-          <w:szCs w:val="24"/>
-          <w:lang w:val="en-US"/>
-        </w:rPr>
-        <w:t xml:space="preserve">sketches </w:t>
-      </w:r>
-      <w:r>
-        <w:rPr>
-          <w:sz w:val="24"/>
-          <w:szCs w:val="24"/>
-          <w:lang w:val="en-US"/>
-        </w:rPr>
-        <w:t>all the way to</w:t>
-      </w:r>
-      <w:r>
-        <w:rPr>
-          <w:sz w:val="24"/>
-          <w:szCs w:val="24"/>
-          <w:lang w:val="en-US"/>
-        </w:rPr>
-        <w:t xml:space="preserve"> </w:t>
-      </w:r>
-      <w:r>
-        <w:rPr>
-          <w:sz w:val="24"/>
-          <w:szCs w:val="24"/>
-          <w:lang w:val="en-US"/>
-        </w:rPr>
-        <w:t xml:space="preserve">the </w:t>
-      </w:r>
-      <w:r>
-        <w:rPr>
-          <w:sz w:val="24"/>
-          <w:szCs w:val="24"/>
-          <w:lang w:val="en-US"/>
-        </w:rPr>
-        <w:t>final product</w:t>
-      </w:r>
-      <w:r>
-        <w:rPr>
-          <w:sz w:val="24"/>
-          <w:szCs w:val="24"/>
-          <w:lang w:val="en-US"/>
-        </w:rPr>
-        <w:t>.</w:t>
-      </w:r>
-      <w:r>
-        <w:rPr>
-          <w:sz w:val="24"/>
-          <w:szCs w:val="24"/>
-          <w:lang w:val="en-US"/>
-        </w:rPr>
-        <w:t xml:space="preserve"> </w:t>
-      </w:r>
-      <w:r>
-        <w:rPr>
-          <w:sz w:val="24"/>
-          <w:szCs w:val="24"/>
-          <w:lang w:val="en-US"/>
-        </w:rPr>
-        <w:t xml:space="preserve">This process book </w:t>
-      </w:r>
-      <w:r>
-        <w:rPr>
-          <w:sz w:val="24"/>
-          <w:szCs w:val="24"/>
-          <w:lang w:val="en-US"/>
-        </w:rPr>
-        <w:t>guide</w:t>
-      </w:r>
-      <w:r>
-        <w:rPr>
-          <w:sz w:val="24"/>
-          <w:szCs w:val="24"/>
-          <w:lang w:val="en-US"/>
-        </w:rPr>
-        <w:t xml:space="preserve">s its </w:t>
-      </w:r>
-      <w:r>
-        <w:rPr>
-          <w:sz w:val="24"/>
-          <w:szCs w:val="24"/>
-          <w:lang w:val="en-US"/>
-        </w:rPr>
-        <w:t xml:space="preserve">readers through </w:t>
-      </w:r>
-      <w:r>
-        <w:rPr>
-          <w:sz w:val="24"/>
-          <w:szCs w:val="24"/>
-          <w:lang w:val="en-US"/>
-        </w:rPr>
-        <w:t>our</w:t>
-      </w:r>
-      <w:r>
-        <w:rPr>
-          <w:sz w:val="24"/>
-          <w:szCs w:val="24"/>
-          <w:lang w:val="en-US"/>
-        </w:rPr>
-        <w:t xml:space="preserve"> thought process from the day first, providing along </w:t>
-      </w:r>
-      <w:r>
-        <w:rPr>
-          <w:sz w:val="24"/>
-          <w:szCs w:val="24"/>
-          <w:lang w:val="en-US"/>
-        </w:rPr>
-        <w:t xml:space="preserve">insights into </w:t>
-      </w:r>
-      <w:r>
-        <w:rPr>
-          <w:sz w:val="24"/>
-          <w:szCs w:val="24"/>
-          <w:lang w:val="en-US"/>
-        </w:rPr>
-        <w:t xml:space="preserve">dataset used, </w:t>
-      </w:r>
-      <w:r>
-        <w:rPr>
-          <w:sz w:val="24"/>
-          <w:szCs w:val="24"/>
-          <w:lang w:val="en-US"/>
-        </w:rPr>
-        <w:t>design choices made, explaining</w:t>
-      </w:r>
-      <w:r>
-        <w:rPr>
-          <w:sz w:val="24"/>
-          <w:szCs w:val="24"/>
-          <w:lang w:val="en-US"/>
-        </w:rPr>
-        <w:t xml:space="preserve"> </w:t>
-      </w:r>
-      <w:r>
-        <w:rPr>
-          <w:sz w:val="24"/>
-          <w:szCs w:val="24"/>
-          <w:lang w:val="en-US"/>
-        </w:rPr>
-        <w:t>functionality</w:t>
-      </w:r>
-      <w:r>
-        <w:rPr>
-          <w:sz w:val="24"/>
-          <w:szCs w:val="24"/>
-          <w:lang w:val="en-US"/>
-        </w:rPr>
-        <w:t xml:space="preserve"> of visualization</w:t>
-      </w:r>
-      <w:r>
-        <w:rPr>
-          <w:sz w:val="24"/>
-          <w:szCs w:val="24"/>
-          <w:lang w:val="en-US"/>
-        </w:rPr>
-        <w:t>,</w:t>
-      </w:r>
-      <w:r>
-        <w:rPr>
-          <w:sz w:val="24"/>
-          <w:szCs w:val="24"/>
-          <w:lang w:val="en-US"/>
-        </w:rPr>
-        <w:t xml:space="preserve"> providing details of</w:t>
-      </w:r>
-      <w:r>
-        <w:rPr>
-          <w:sz w:val="24"/>
-          <w:szCs w:val="24"/>
-          <w:lang w:val="en-US"/>
-        </w:rPr>
-        <w:t xml:space="preserve"> its </w:t>
-      </w:r>
-      <w:r>
-        <w:rPr>
-          <w:sz w:val="24"/>
-          <w:szCs w:val="24"/>
-          <w:lang w:val="en-US"/>
-        </w:rPr>
-        <w:t xml:space="preserve">implementation and </w:t>
-      </w:r>
-      <w:r>
-        <w:rPr>
-          <w:sz w:val="24"/>
-          <w:szCs w:val="24"/>
-          <w:lang w:val="en-US"/>
-        </w:rPr>
-        <w:t xml:space="preserve">presenting </w:t>
-      </w:r>
-      <w:r>
-        <w:rPr>
-          <w:sz w:val="24"/>
-          <w:szCs w:val="24"/>
-          <w:lang w:val="en-US"/>
-        </w:rPr>
-        <w:t>usage</w:t>
-      </w:r>
-      <w:r>
-        <w:rPr>
-          <w:sz w:val="24"/>
-          <w:szCs w:val="24"/>
-          <w:lang w:val="en-US"/>
-        </w:rPr>
-        <w:t xml:space="preserve"> scenarios</w:t>
-      </w:r>
-      <w:r>
-        <w:rPr>
-          <w:sz w:val="24"/>
-          <w:szCs w:val="24"/>
-          <w:lang w:val="en-US"/>
-        </w:rPr>
-        <w:t>.</w:t>
-      </w:r>
-      <w:r>
-        <w:rPr>
-          <w:sz w:val="24"/>
-          <w:szCs w:val="24"/>
-          <w:lang w:val="en-US"/>
-        </w:rPr>
-        <w:t xml:space="preserve"> </w:t>
-      </w:r>
-      <w:r>
-        <w:rPr>
-          <w:sz w:val="24"/>
-          <w:szCs w:val="24"/>
-          <w:lang w:val="en-US"/>
-        </w:rPr>
-        <w:t>Nevertheless</w:t>
-      </w:r>
-      <w:r>
-        <w:rPr>
-          <w:sz w:val="24"/>
-          <w:szCs w:val="24"/>
-          <w:lang w:val="en-US"/>
-        </w:rPr>
-        <w:t>,</w:t>
-      </w:r>
-      <w:r>
-        <w:rPr>
-          <w:sz w:val="24"/>
-          <w:szCs w:val="24"/>
-          <w:lang w:val="en-US"/>
-        </w:rPr>
-        <w:t xml:space="preserve"> discuss</w:t>
-      </w:r>
-      <w:r>
-        <w:rPr>
-          <w:sz w:val="24"/>
-          <w:szCs w:val="24"/>
-          <w:lang w:val="en-US"/>
-        </w:rPr>
-        <w:t>ing</w:t>
-      </w:r>
-      <w:r>
-        <w:rPr>
-          <w:sz w:val="24"/>
-          <w:szCs w:val="24"/>
-          <w:lang w:val="en-US"/>
-        </w:rPr>
-        <w:t xml:space="preserve"> </w:t>
-      </w:r>
-      <w:r>
-        <w:rPr>
-          <w:sz w:val="24"/>
-          <w:szCs w:val="24"/>
-          <w:lang w:val="en-US"/>
-        </w:rPr>
-        <w:t>possible impacts and</w:t>
-      </w:r>
-      <w:r>
-        <w:rPr>
-          <w:sz w:val="24"/>
-          <w:szCs w:val="24"/>
-          <w:lang w:val="en-US"/>
-        </w:rPr>
-        <w:t xml:space="preserve"> future</w:t>
-      </w:r>
-      <w:r>
-        <w:rPr>
-          <w:sz w:val="24"/>
-          <w:szCs w:val="24"/>
-          <w:lang w:val="en-US"/>
-        </w:rPr>
-        <w:t xml:space="preserve"> improvements </w:t>
-      </w:r>
-      <w:r>
-        <w:rPr>
-          <w:sz w:val="24"/>
-          <w:szCs w:val="24"/>
-          <w:lang w:val="en-US"/>
-        </w:rPr>
-        <w:t xml:space="preserve">as well as concrete use-case scenarios </w:t>
-      </w:r>
-      <w:r>
-        <w:rPr>
-          <w:sz w:val="24"/>
-          <w:szCs w:val="24"/>
-          <w:lang w:val="en-US"/>
-        </w:rPr>
-        <w:t xml:space="preserve">of our visualizations. </w:t>
-      </w:r>
-      <w:r>
-        <w:rPr>
-          <w:sz w:val="24"/>
-          <w:szCs w:val="24"/>
-          <w:lang w:val="en-US"/>
-        </w:rPr>
-        <w:t>Finally</w:t>
-      </w:r>
-      <w:r>
-        <w:rPr>
-          <w:sz w:val="24"/>
-          <w:szCs w:val="24"/>
-          <w:lang w:val="en-US"/>
-        </w:rPr>
-        <w:t xml:space="preserve">, </w:t>
-      </w:r>
-      <w:r>
-        <w:rPr>
-          <w:sz w:val="24"/>
-          <w:szCs w:val="24"/>
-          <w:lang w:val="en-US"/>
-        </w:rPr>
-        <w:t>T</w:t>
-      </w:r>
-      <w:r>
-        <w:rPr>
-          <w:sz w:val="24"/>
-          <w:szCs w:val="24"/>
-          <w:lang w:val="en-US"/>
-        </w:rPr>
-        <w:t xml:space="preserve">echnical details </w:t>
-      </w:r>
-      <w:r>
-        <w:rPr>
-          <w:sz w:val="24"/>
-          <w:szCs w:val="24"/>
-          <w:lang w:val="en-US"/>
-        </w:rPr>
-        <w:t xml:space="preserve">will be provided </w:t>
-      </w:r>
-      <w:r>
-        <w:rPr>
-          <w:sz w:val="24"/>
-          <w:szCs w:val="24"/>
-          <w:lang w:val="en-US"/>
-        </w:rPr>
-        <w:t xml:space="preserve">for </w:t>
-      </w:r>
-      <w:r>
-        <w:rPr>
-          <w:sz w:val="24"/>
-          <w:szCs w:val="24"/>
-          <w:lang w:val="en-US"/>
-        </w:rPr>
-        <w:t xml:space="preserve">people interested in </w:t>
-      </w:r>
-      <w:r>
-        <w:rPr>
-          <w:sz w:val="24"/>
-          <w:szCs w:val="24"/>
-          <w:lang w:val="en-US"/>
-        </w:rPr>
-        <w:t xml:space="preserve">further </w:t>
-      </w:r>
-      <w:r>
-        <w:rPr>
-          <w:sz w:val="24"/>
-          <w:szCs w:val="24"/>
-          <w:lang w:val="en-US"/>
-        </w:rPr>
-        <w:t>developing</w:t>
-      </w:r>
-      <w:r>
-        <w:rPr>
-          <w:sz w:val="24"/>
-          <w:szCs w:val="24"/>
-          <w:lang w:val="en-US"/>
-        </w:rPr>
-        <w:t>/reusing</w:t>
-      </w:r>
-      <w:r>
-        <w:rPr>
-          <w:sz w:val="24"/>
-          <w:szCs w:val="24"/>
-          <w:lang w:val="en-US"/>
-        </w:rPr>
-        <w:t xml:space="preserve"> our work.</w:t>
+        <w:t xml:space="preserve">There exists a controversy regarding accuracy of Wikipedia articles, since some accused it for exhibiting bias and </w:t>
+      </w:r>
+      <w:r>
+        <w:rPr>
+          <w:sz w:val="24"/>
+          <w:szCs w:val="24"/>
+          <w:lang w:val="en-US"/>
+        </w:rPr>
+        <w:t xml:space="preserve">presenting a mixture of "truths, </w:t>
+      </w:r>
+      <w:r>
+        <w:rPr>
+          <w:sz w:val="24"/>
+          <w:szCs w:val="24"/>
+          <w:lang w:val="en-US"/>
+        </w:rPr>
+        <w:t>half-truths</w:t>
+      </w:r>
+      <w:r>
+        <w:rPr>
+          <w:sz w:val="24"/>
+          <w:szCs w:val="24"/>
+          <w:lang w:val="en-US"/>
+        </w:rPr>
+        <w:t>, and some falsehoods"</w:t>
+      </w:r>
+      <w:r>
+        <w:rPr>
+          <w:sz w:val="24"/>
+          <w:szCs w:val="24"/>
+          <w:lang w:val="en-US"/>
+        </w:rPr>
+        <w:t xml:space="preserve">. However, review published in 2005 concluded that accuracy of Wikipedia articles is almost equal </w:t>
+      </w:r>
+      <w:r>
+        <w:rPr>
+          <w:sz w:val="24"/>
+          <w:szCs w:val="24"/>
+          <w:lang w:val="en-US"/>
+        </w:rPr>
+        <w:t>to the accuracy</w:t>
+      </w:r>
+      <w:r>
+        <w:rPr>
+          <w:sz w:val="24"/>
+          <w:szCs w:val="24"/>
+          <w:lang w:val="en-US"/>
+        </w:rPr>
+        <w:t xml:space="preserve"> of Britannica. Therefore, Wikipedia </w:t>
+      </w:r>
+      <w:r>
+        <w:rPr>
+          <w:sz w:val="24"/>
+          <w:szCs w:val="24"/>
+          <w:lang w:val="en-US"/>
+        </w:rPr>
+        <w:t>can be considered as</w:t>
+      </w:r>
+      <w:r>
+        <w:rPr>
+          <w:sz w:val="24"/>
+          <w:szCs w:val="24"/>
+          <w:lang w:val="en-US"/>
+        </w:rPr>
+        <w:t xml:space="preserve"> the biggest and possibly the best encyclopedia in the world.</w:t>
       </w:r>
     </w:p>
     <w:p>
@@ -1945,396 +2327,12 @@
       <w:pPr>
         <w:pStyle w:val="Heading2"/>
       </w:pPr>
-      <w:bookmarkStart w:id="2" w:name="_Toc533000759"/>
-      <w:r>
-        <w:t>Overview</w:t>
-      </w:r>
-      <w:bookmarkEnd w:id="2"/>
-    </w:p>
-    <w:p>
-      <w:pPr>
-        <w:jc w:val="both"/>
-      </w:pPr>
-    </w:p>
-    <w:p>
-      <w:pPr>
-        <w:jc w:val="both"/>
-        <w:rPr>
-          <w:sz w:val="24"/>
-          <w:szCs w:val="24"/>
-          <w:lang w:val="en-US"/>
-        </w:rPr>
-      </w:pPr>
-      <w:r>
-        <w:rPr>
-          <w:sz w:val="24"/>
-          <w:szCs w:val="24"/>
-          <w:lang w:val="en-US"/>
-        </w:rPr>
-        <w:t>Wikipedia</w:t>
-      </w:r>
-      <w:r>
-        <w:rPr>
-          <w:sz w:val="24"/>
-          <w:szCs w:val="24"/>
-          <w:lang w:val="en-US"/>
-        </w:rPr>
-        <w:t>,</w:t>
-      </w:r>
-      <w:r>
-        <w:rPr>
-          <w:sz w:val="24"/>
-          <w:szCs w:val="24"/>
-          <w:lang w:val="en-US"/>
-        </w:rPr>
-        <w:t xml:space="preserve"> supported and owned by Wikimedia foundation (non-profit organization)</w:t>
-      </w:r>
-      <w:r>
-        <w:rPr>
-          <w:sz w:val="24"/>
-          <w:szCs w:val="24"/>
-          <w:lang w:val="en-US"/>
-        </w:rPr>
-        <w:t>,</w:t>
-      </w:r>
-      <w:r>
-        <w:rPr>
-          <w:sz w:val="24"/>
-          <w:szCs w:val="24"/>
-          <w:lang w:val="en-US"/>
-        </w:rPr>
-        <w:t xml:space="preserve"> </w:t>
-      </w:r>
-      <w:r>
-        <w:rPr>
-          <w:sz w:val="24"/>
-          <w:szCs w:val="24"/>
-          <w:lang w:val="en-US"/>
-        </w:rPr>
-        <w:t>is</w:t>
-      </w:r>
-      <w:r>
-        <w:rPr>
-          <w:sz w:val="24"/>
-          <w:szCs w:val="24"/>
-          <w:lang w:val="en-US"/>
-        </w:rPr>
-        <w:t xml:space="preserve"> not only the</w:t>
-      </w:r>
-      <w:r>
-        <w:rPr>
-          <w:sz w:val="24"/>
-          <w:szCs w:val="24"/>
-          <w:lang w:val="en-US"/>
-        </w:rPr>
-        <w:t xml:space="preserve"> most widely used online encyclopedia</w:t>
-      </w:r>
-      <w:r>
-        <w:rPr>
-          <w:sz w:val="24"/>
-          <w:szCs w:val="24"/>
-          <w:lang w:val="en-US"/>
-        </w:rPr>
-        <w:t xml:space="preserve">, </w:t>
-      </w:r>
-      <w:r>
-        <w:rPr>
-          <w:sz w:val="24"/>
-          <w:szCs w:val="24"/>
-          <w:lang w:val="en-US"/>
-        </w:rPr>
-        <w:t>i</w:t>
-      </w:r>
-      <w:r>
-        <w:rPr>
-          <w:sz w:val="24"/>
-          <w:szCs w:val="24"/>
-          <w:lang w:val="en-US"/>
-        </w:rPr>
-        <w:t>t is also</w:t>
-      </w:r>
-      <w:r>
-        <w:rPr>
-          <w:sz w:val="24"/>
-          <w:szCs w:val="24"/>
-          <w:lang w:val="en-US"/>
-        </w:rPr>
-        <w:t xml:space="preserve"> considered as one of the most visited/popular websites in the world.</w:t>
-      </w:r>
-      <w:r>
-        <w:rPr>
-          <w:sz w:val="24"/>
-          <w:szCs w:val="24"/>
-          <w:lang w:val="en-US"/>
-        </w:rPr>
-        <w:t xml:space="preserve"> Wikimedia foundation operates through donations received by people willing to support them, meaning that Wikipedia is free of charge</w:t>
-      </w:r>
-      <w:r>
-        <w:rPr>
-          <w:sz w:val="24"/>
-          <w:szCs w:val="24"/>
-          <w:lang w:val="en-US"/>
-        </w:rPr>
-        <w:t xml:space="preserve"> for everyone.</w:t>
-      </w:r>
-    </w:p>
-    <w:p>
-      <w:pPr>
-        <w:jc w:val="both"/>
-        <w:rPr>
-          <w:sz w:val="24"/>
-          <w:szCs w:val="24"/>
-          <w:lang w:val="en-US"/>
-        </w:rPr>
-      </w:pPr>
-      <w:r>
-        <w:rPr>
-          <w:sz w:val="24"/>
-          <w:szCs w:val="24"/>
-          <w:lang w:val="en-US"/>
-        </w:rPr>
-        <w:t>January 15</w:t>
-      </w:r>
-      <w:r>
-        <w:rPr>
-          <w:sz w:val="24"/>
-          <w:szCs w:val="24"/>
-          <w:vertAlign w:val="superscript"/>
-          <w:lang w:val="en-US"/>
-        </w:rPr>
-        <w:t>th</w:t>
-      </w:r>
-      <w:r>
-        <w:rPr>
-          <w:sz w:val="24"/>
-          <w:szCs w:val="24"/>
-          <w:lang w:val="en-US"/>
-        </w:rPr>
-        <w:t xml:space="preserve"> of 2001 was the day </w:t>
-      </w:r>
-      <w:r>
-        <w:rPr>
-          <w:sz w:val="24"/>
-          <w:szCs w:val="24"/>
-          <w:lang w:val="en-US"/>
-        </w:rPr>
-        <w:t>Wikipedia was launched</w:t>
-      </w:r>
-      <w:r>
-        <w:rPr>
-          <w:sz w:val="24"/>
-          <w:szCs w:val="24"/>
-          <w:lang w:val="en-US"/>
-        </w:rPr>
-        <w:t xml:space="preserve"> for the first time</w:t>
-      </w:r>
-      <w:r>
-        <w:rPr>
-          <w:sz w:val="24"/>
-          <w:szCs w:val="24"/>
-          <w:lang w:val="en-US"/>
-        </w:rPr>
-        <w:t xml:space="preserve"> by Jimmy Wales and Larry Sanger.</w:t>
-      </w:r>
-      <w:r>
-        <w:rPr>
-          <w:sz w:val="24"/>
-          <w:szCs w:val="24"/>
-          <w:lang w:val="en-US"/>
-        </w:rPr>
-        <w:t xml:space="preserve"> </w:t>
-      </w:r>
-      <w:r>
-        <w:rPr>
-          <w:sz w:val="24"/>
-          <w:szCs w:val="24"/>
-          <w:lang w:val="en-US"/>
-        </w:rPr>
-        <w:t xml:space="preserve">It was and is </w:t>
-      </w:r>
-      <w:r>
-        <w:rPr>
-          <w:sz w:val="24"/>
-          <w:szCs w:val="24"/>
-          <w:lang w:val="en-US"/>
-        </w:rPr>
-        <w:t xml:space="preserve">based </w:t>
-      </w:r>
-      <w:r>
-        <w:rPr>
-          <w:sz w:val="24"/>
-          <w:szCs w:val="24"/>
-          <w:lang w:val="en-US"/>
-        </w:rPr>
-        <w:t>on a model of openly editable and viewable content</w:t>
-      </w:r>
-      <w:r>
-        <w:rPr>
-          <w:sz w:val="24"/>
-          <w:szCs w:val="24"/>
-          <w:lang w:val="en-US"/>
-        </w:rPr>
-        <w:t xml:space="preserve">. The website </w:t>
-      </w:r>
-      <w:r>
-        <w:rPr>
-          <w:sz w:val="24"/>
-          <w:szCs w:val="24"/>
-          <w:lang w:val="en-US"/>
-        </w:rPr>
-        <w:t>contains</w:t>
-      </w:r>
-      <w:r>
-        <w:rPr>
-          <w:sz w:val="24"/>
-          <w:szCs w:val="24"/>
-          <w:lang w:val="en-US"/>
-        </w:rPr>
-        <w:t xml:space="preserve"> around </w:t>
-      </w:r>
-      <w:r>
-        <w:rPr>
-          <w:sz w:val="24"/>
-          <w:szCs w:val="24"/>
-          <w:lang w:val="en-US"/>
-        </w:rPr>
-        <w:t>5,769,478 articles</w:t>
-      </w:r>
-      <w:r>
-        <w:rPr>
-          <w:sz w:val="24"/>
-          <w:szCs w:val="24"/>
-          <w:lang w:val="en-US"/>
-        </w:rPr>
-        <w:t xml:space="preserve"> in total</w:t>
-      </w:r>
-      <w:r>
-        <w:rPr>
-          <w:sz w:val="24"/>
-          <w:szCs w:val="24"/>
-          <w:lang w:val="en-US"/>
-        </w:rPr>
-        <w:t xml:space="preserve"> and is multilingual</w:t>
-      </w:r>
-      <w:r>
-        <w:rPr>
-          <w:sz w:val="24"/>
-          <w:szCs w:val="24"/>
-          <w:lang w:val="en-US"/>
-        </w:rPr>
-        <w:t>.</w:t>
-      </w:r>
-    </w:p>
-    <w:p>
-      <w:pPr>
-        <w:jc w:val="both"/>
-        <w:rPr>
-          <w:sz w:val="24"/>
-          <w:szCs w:val="24"/>
-          <w:lang w:val="en-US"/>
-        </w:rPr>
-      </w:pPr>
-      <w:r>
-        <w:rPr>
-          <w:sz w:val="24"/>
-          <w:szCs w:val="24"/>
-          <w:lang w:val="en-US"/>
-        </w:rPr>
-        <w:t xml:space="preserve">There exists a controversy regarding accuracy of Wikipedia articles, since some accused it for exhibiting bias and </w:t>
-      </w:r>
-      <w:r>
-        <w:rPr>
-          <w:sz w:val="24"/>
-          <w:szCs w:val="24"/>
-          <w:lang w:val="en-US"/>
-        </w:rPr>
-        <w:t xml:space="preserve">presenting a mixture of "truths, </w:t>
-      </w:r>
-      <w:r>
-        <w:rPr>
-          <w:sz w:val="24"/>
-          <w:szCs w:val="24"/>
-          <w:lang w:val="en-US"/>
-        </w:rPr>
-        <w:t>half-truths</w:t>
-      </w:r>
-      <w:r>
-        <w:rPr>
-          <w:sz w:val="24"/>
-          <w:szCs w:val="24"/>
-          <w:lang w:val="en-US"/>
-        </w:rPr>
-        <w:t>, and some falsehoods"</w:t>
-      </w:r>
-      <w:r>
-        <w:rPr>
-          <w:sz w:val="24"/>
-          <w:szCs w:val="24"/>
-          <w:lang w:val="en-US"/>
-        </w:rPr>
-        <w:t xml:space="preserve">. However, review published in 2005 concluded that accuracy of Wikipedia articles is almost equal </w:t>
-      </w:r>
-      <w:r>
-        <w:rPr>
-          <w:sz w:val="24"/>
-          <w:szCs w:val="24"/>
-          <w:lang w:val="en-US"/>
-        </w:rPr>
-        <w:t>to the accuracy</w:t>
-      </w:r>
-      <w:r>
-        <w:rPr>
-          <w:sz w:val="24"/>
-          <w:szCs w:val="24"/>
-          <w:lang w:val="en-US"/>
-        </w:rPr>
-        <w:t xml:space="preserve"> of Britannica. Therefore, Wikipedia </w:t>
-      </w:r>
-      <w:r>
-        <w:rPr>
-          <w:sz w:val="24"/>
-          <w:szCs w:val="24"/>
-          <w:lang w:val="en-US"/>
-        </w:rPr>
-        <w:t>can be considered as</w:t>
-      </w:r>
-      <w:r>
-        <w:rPr>
-          <w:sz w:val="24"/>
-          <w:szCs w:val="24"/>
-          <w:lang w:val="en-US"/>
-        </w:rPr>
-        <w:t xml:space="preserve"> the biggest and possibly the best encyclopedia in the world.</w:t>
-      </w:r>
-    </w:p>
-    <w:p>
-      <w:pPr>
-        <w:rPr>
-          <w:sz w:val="24"/>
-          <w:szCs w:val="24"/>
-          <w:lang w:val="en-US"/>
-        </w:rPr>
-      </w:pPr>
-    </w:p>
-    <w:p>
-      <w:pPr>
-        <w:rPr>
-          <w:sz w:val="24"/>
-          <w:szCs w:val="24"/>
-          <w:lang w:val="en-US"/>
-        </w:rPr>
-      </w:pPr>
-    </w:p>
-    <w:p>
-      <w:pPr>
-        <w:pStyle w:val="Heading2"/>
-      </w:pPr>
-      <w:bookmarkStart w:id="3" w:name="_Toc533000760"/>
+      <w:bookmarkStart w:id="2" w:name="_Toc533000760"/>
       <w:r>
         <w:lastRenderedPageBreak/>
         <w:t>Motivation</w:t>
       </w:r>
-      <w:bookmarkEnd w:id="3"/>
+      <w:bookmarkEnd w:id="2"/>
     </w:p>
     <w:p>
       <w:pPr>
@@ -2637,11 +2635,11 @@
       <w:pPr>
         <w:pStyle w:val="Heading2"/>
       </w:pPr>
-      <w:bookmarkStart w:id="4" w:name="_Toc533000761"/>
+      <w:bookmarkStart w:id="3" w:name="_Toc533000761"/>
       <w:r>
         <w:t>Target Audience</w:t>
       </w:r>
-      <w:bookmarkEnd w:id="4"/>
+      <w:bookmarkEnd w:id="3"/>
     </w:p>
     <w:p>
       <w:pPr>
@@ -2685,6 +2683,29 @@
           <w:szCs w:val="24"/>
         </w:rPr>
         <w:t xml:space="preserve"> </w:t>
+      </w:r>
+      <w:r>
+        <w:rPr>
+          <w:sz w:val="24"/>
+          <w:szCs w:val="24"/>
+        </w:rPr>
+        <w:t>[</w:t>
+      </w:r>
+      <w:proofErr w:type="spellStart"/>
+      <w:r>
+        <w:rPr>
+          <w:sz w:val="24"/>
+          <w:szCs w:val="24"/>
+        </w:rPr>
+        <w:t>ToDO</w:t>
+      </w:r>
+      <w:proofErr w:type="spellEnd"/>
+      <w:r>
+        <w:rPr>
+          <w:sz w:val="24"/>
+          <w:szCs w:val="24"/>
+        </w:rPr>
+        <w:t>]</w:t>
       </w:r>
     </w:p>
     <w:p>
@@ -2700,18 +2721,38 @@
       <w:pPr>
         <w:pStyle w:val="Heading2"/>
       </w:pPr>
-      <w:bookmarkStart w:id="5" w:name="_Toc533000762"/>
+      <w:bookmarkStart w:id="4" w:name="_Toc533000762"/>
       <w:r>
         <w:t>Inspiration</w:t>
       </w:r>
-      <w:bookmarkEnd w:id="5"/>
-    </w:p>
-    <w:p>
-      <w:pPr>
-        <w:rPr>
-          <w:lang w:val="en-US"/>
-        </w:rPr>
-      </w:pPr>
+      <w:bookmarkEnd w:id="4"/>
+    </w:p>
+    <w:p>
+      <w:pPr>
+        <w:rPr>
+          <w:lang w:val="en-US"/>
+        </w:rPr>
+      </w:pPr>
+      <w:r>
+        <w:rPr>
+          <w:lang w:val="en-US"/>
+        </w:rPr>
+        <w:t>[</w:t>
+      </w:r>
+      <w:proofErr w:type="spellStart"/>
+      <w:r>
+        <w:rPr>
+          <w:lang w:val="en-US"/>
+        </w:rPr>
+        <w:t>ToDo</w:t>
+      </w:r>
+      <w:proofErr w:type="spellEnd"/>
+      <w:r>
+        <w:rPr>
+          <w:lang w:val="en-US"/>
+        </w:rPr>
+        <w:t>]</w:t>
+      </w:r>
     </w:p>
     <w:p>
       <w:pPr>
@@ -2747,11 +2788,334 @@
       <w:pPr>
         <w:pStyle w:val="Heading1"/>
       </w:pPr>
-      <w:bookmarkStart w:id="6" w:name="_Toc533000763"/>
+      <w:bookmarkStart w:id="5" w:name="_Toc533000763"/>
       <w:r>
         <w:lastRenderedPageBreak/>
         <w:t>Dataset</w:t>
       </w:r>
+      <w:bookmarkEnd w:id="5"/>
+    </w:p>
+    <w:p>
+      <w:pPr>
+        <w:rPr>
+          <w:lang w:val="en-US"/>
+        </w:rPr>
+      </w:pPr>
+    </w:p>
+    <w:p>
+      <w:pPr>
+        <w:jc w:val="both"/>
+        <w:rPr>
+          <w:sz w:val="24"/>
+          <w:szCs w:val="24"/>
+          <w:lang w:val="en-US"/>
+        </w:rPr>
+      </w:pPr>
+      <w:r>
+        <w:rPr>
+          <w:sz w:val="24"/>
+          <w:szCs w:val="24"/>
+          <w:lang w:val="en-US"/>
+        </w:rPr>
+        <w:t xml:space="preserve">We used Wikipedia dataset originally retrieved from SNAP repository. This is a website containing human navigation paths on Wikipedia that were collected through human-computer interaction game called </w:t>
+      </w:r>
+      <w:proofErr w:type="spellStart"/>
+      <w:r>
+        <w:rPr>
+          <w:sz w:val="24"/>
+          <w:szCs w:val="24"/>
+          <w:lang w:val="en-US"/>
+        </w:rPr>
+        <w:t>Wikispeedia</w:t>
+      </w:r>
+      <w:proofErr w:type="spellEnd"/>
+      <w:r>
+        <w:rPr>
+          <w:sz w:val="24"/>
+          <w:szCs w:val="24"/>
+          <w:lang w:val="en-US"/>
+        </w:rPr>
+        <w:t>. In the game, players received pairs of Wikipedia articles and had to reach one from the other through Wikipedia links between them.  The dataset provided consists of 4604 different articles.  For the purpose of our project we were provided with cleaned and extracted dataset from the above-mentioned website, consisting of names of articles, their categories and linkage information in the form of an adjacency matrix.</w:t>
+      </w:r>
+    </w:p>
+    <w:p>
+      <w:pPr>
+        <w:jc w:val="both"/>
+        <w:rPr>
+          <w:sz w:val="24"/>
+          <w:szCs w:val="24"/>
+          <w:lang w:val="en-US"/>
+        </w:rPr>
+      </w:pPr>
+      <w:r>
+        <w:rPr>
+          <w:sz w:val="24"/>
+          <w:szCs w:val="24"/>
+          <w:lang w:val="en-US"/>
+        </w:rPr>
+        <w:t xml:space="preserve">Since the goal of our project was to identify popularity, spikes in popularity and link those occurrences with the corresponding events in real world for visualization, we could have used an arbitrary sample from the millions of Wikipedia articles </w:t>
+      </w:r>
+      <w:proofErr w:type="gramStart"/>
+      <w:r>
+        <w:rPr>
+          <w:sz w:val="24"/>
+          <w:szCs w:val="24"/>
+          <w:lang w:val="en-US"/>
+        </w:rPr>
+        <w:t>as long as</w:t>
+      </w:r>
+      <w:proofErr w:type="gramEnd"/>
+      <w:r>
+        <w:rPr>
+          <w:sz w:val="24"/>
+          <w:szCs w:val="24"/>
+          <w:lang w:val="en-US"/>
+        </w:rPr>
+        <w:t xml:space="preserve"> we could identify unusual activities caused by external factors. Therefore, we deemed obtained articles that we were kindly provided by Mr. </w:t>
+      </w:r>
+      <w:r>
+        <w:rPr>
+          <w:sz w:val="24"/>
+          <w:szCs w:val="24"/>
+          <w:lang w:val="en-US"/>
+        </w:rPr>
+        <w:t>[</w:t>
+      </w:r>
+      <w:r>
+        <w:rPr>
+          <w:sz w:val="24"/>
+          <w:szCs w:val="24"/>
+          <w:lang w:val="en-US"/>
+        </w:rPr>
+        <w:t>???</w:t>
+      </w:r>
+      <w:proofErr w:type="spellStart"/>
+      <w:r>
+        <w:rPr>
+          <w:sz w:val="24"/>
+          <w:szCs w:val="24"/>
+          <w:lang w:val="en-US"/>
+        </w:rPr>
+        <w:t>ToDo</w:t>
+      </w:r>
+      <w:proofErr w:type="spellEnd"/>
+      <w:r>
+        <w:rPr>
+          <w:sz w:val="24"/>
+          <w:szCs w:val="24"/>
+          <w:lang w:val="en-US"/>
+        </w:rPr>
+        <w:t>]</w:t>
+      </w:r>
+      <w:r>
+        <w:rPr>
+          <w:sz w:val="24"/>
+          <w:szCs w:val="24"/>
+          <w:lang w:val="en-US"/>
+        </w:rPr>
+        <w:t xml:space="preserve"> as </w:t>
+      </w:r>
+      <w:proofErr w:type="gramStart"/>
+      <w:r>
+        <w:rPr>
+          <w:sz w:val="24"/>
+          <w:szCs w:val="24"/>
+          <w:lang w:val="en-US"/>
+        </w:rPr>
+        <w:t>sufficient</w:t>
+      </w:r>
+      <w:proofErr w:type="gramEnd"/>
+      <w:r>
+        <w:rPr>
+          <w:sz w:val="24"/>
+          <w:szCs w:val="24"/>
+          <w:lang w:val="en-US"/>
+        </w:rPr>
+        <w:t xml:space="preserve">. </w:t>
+      </w:r>
+    </w:p>
+    <w:p>
+      <w:pPr>
+        <w:jc w:val="both"/>
+        <w:rPr>
+          <w:sz w:val="24"/>
+          <w:szCs w:val="24"/>
+          <w:lang w:val="en-US"/>
+        </w:rPr>
+      </w:pPr>
+      <w:r>
+        <w:rPr>
+          <w:sz w:val="24"/>
+          <w:szCs w:val="24"/>
+          <w:lang w:val="en-US"/>
+        </w:rPr>
+        <w:t xml:space="preserve">Additionally, </w:t>
+      </w:r>
+      <w:r>
+        <w:rPr>
+          <w:sz w:val="24"/>
+          <w:szCs w:val="24"/>
+          <w:lang w:val="en-US"/>
+        </w:rPr>
+        <w:t>w</w:t>
+      </w:r>
+      <w:r>
+        <w:rPr>
+          <w:sz w:val="24"/>
+          <w:szCs w:val="24"/>
+          <w:lang w:val="en-US"/>
+        </w:rPr>
+        <w:t xml:space="preserve">e queried number of visits </w:t>
+      </w:r>
+      <w:r>
+        <w:rPr>
+          <w:sz w:val="24"/>
+          <w:szCs w:val="24"/>
+          <w:lang w:val="en-US"/>
+        </w:rPr>
+        <w:t xml:space="preserve">for all days in </w:t>
+      </w:r>
+      <w:r>
+        <w:rPr>
+          <w:sz w:val="24"/>
+          <w:szCs w:val="24"/>
+          <w:lang w:val="en-US"/>
+        </w:rPr>
+        <w:t xml:space="preserve">2017 for all articles </w:t>
+      </w:r>
+      <w:r>
+        <w:rPr>
+          <w:sz w:val="24"/>
+          <w:szCs w:val="24"/>
+          <w:lang w:val="en-US"/>
+        </w:rPr>
+        <w:t>in our</w:t>
+      </w:r>
+      <w:r>
+        <w:rPr>
+          <w:sz w:val="24"/>
+          <w:szCs w:val="24"/>
+          <w:lang w:val="en-US"/>
+        </w:rPr>
+        <w:t xml:space="preserve"> dataset from Wikipedia API.</w:t>
+      </w:r>
+      <w:r>
+        <w:rPr>
+          <w:sz w:val="24"/>
+          <w:szCs w:val="24"/>
+          <w:lang w:val="en-US"/>
+        </w:rPr>
+        <w:t xml:space="preserve"> This information </w:t>
+      </w:r>
+      <w:r>
+        <w:rPr>
+          <w:sz w:val="24"/>
+          <w:szCs w:val="24"/>
+          <w:lang w:val="en-US"/>
+        </w:rPr>
+        <w:t>served as</w:t>
+      </w:r>
+      <w:r>
+        <w:rPr>
+          <w:sz w:val="24"/>
+          <w:szCs w:val="24"/>
+          <w:lang w:val="en-US"/>
+        </w:rPr>
+        <w:t xml:space="preserve"> b</w:t>
+      </w:r>
+      <w:r>
+        <w:rPr>
+          <w:sz w:val="24"/>
+          <w:szCs w:val="24"/>
+          <w:lang w:val="en-US"/>
+        </w:rPr>
+        <w:t>asis</w:t>
+      </w:r>
+      <w:r>
+        <w:rPr>
+          <w:sz w:val="24"/>
+          <w:szCs w:val="24"/>
+          <w:lang w:val="en-US"/>
+        </w:rPr>
+        <w:t xml:space="preserve"> </w:t>
+      </w:r>
+      <w:r>
+        <w:rPr>
+          <w:sz w:val="24"/>
+          <w:szCs w:val="24"/>
+          <w:lang w:val="en-US"/>
+        </w:rPr>
+        <w:t>for</w:t>
+      </w:r>
+      <w:r>
+        <w:rPr>
+          <w:sz w:val="24"/>
+          <w:szCs w:val="24"/>
+          <w:lang w:val="en-US"/>
+        </w:rPr>
+        <w:t xml:space="preserve"> popularity and spike </w:t>
+      </w:r>
+      <w:r>
+        <w:rPr>
+          <w:sz w:val="24"/>
+          <w:szCs w:val="24"/>
+          <w:lang w:val="en-US"/>
+        </w:rPr>
+        <w:t xml:space="preserve">detection </w:t>
+      </w:r>
+    </w:p>
+    <w:p>
+      <w:pPr>
+        <w:jc w:val="both"/>
+        <w:rPr>
+          <w:sz w:val="24"/>
+          <w:szCs w:val="24"/>
+          <w:lang w:val="en-US"/>
+        </w:rPr>
+      </w:pPr>
+      <w:r>
+        <w:rPr>
+          <w:sz w:val="24"/>
+          <w:szCs w:val="24"/>
+          <w:lang w:val="en-US"/>
+        </w:rPr>
+        <w:t>Prior to discussing design choices, we think we should briefly introduce main characteristics and descriptive statistics of our data for the purpose of making further sections more comprehensible and insightful.</w:t>
+      </w:r>
+      <w:r>
+        <w:rPr>
+          <w:sz w:val="24"/>
+          <w:szCs w:val="24"/>
+          <w:lang w:val="en-US"/>
+        </w:rPr>
+        <w:t xml:space="preserve"> As well as explain how we measure popularity and identify articles with unusually high visitor counts compared to their baseline.</w:t>
+      </w:r>
+    </w:p>
+    <w:p>
+      <w:pPr>
+        <w:rPr>
+          <w:sz w:val="24"/>
+          <w:szCs w:val="24"/>
+          <w:lang w:val="en-US"/>
+        </w:rPr>
+      </w:pPr>
+    </w:p>
+    <w:p>
+      <w:pPr>
+        <w:rPr>
+          <w:sz w:val="24"/>
+          <w:szCs w:val="24"/>
+          <w:lang w:val="en-US"/>
+        </w:rPr>
+      </w:pPr>
+    </w:p>
+    <w:p>
+      <w:pPr>
+        <w:pStyle w:val="Heading2"/>
+      </w:pPr>
+      <w:bookmarkStart w:id="6" w:name="_Toc533000764"/>
+      <w:r>
+        <w:t>Exploratory Data Analysis</w:t>
+      </w:r>
       <w:bookmarkEnd w:id="6"/>
     </w:p>
     <w:p>
@@ -2763,51 +3127,166 @@
     </w:p>
     <w:p>
       <w:pPr>
-        <w:rPr>
-          <w:sz w:val="24"/>
-          <w:szCs w:val="24"/>
-          <w:lang w:val="en-US"/>
-        </w:rPr>
-      </w:pPr>
-      <w:r>
-        <w:rPr>
-          <w:sz w:val="24"/>
-          <w:szCs w:val="24"/>
-          <w:lang w:val="en-US"/>
-        </w:rPr>
-        <w:t xml:space="preserve">We used Wikipedia dataset </w:t>
-      </w:r>
-      <w:r>
-        <w:rPr>
-          <w:sz w:val="24"/>
-          <w:szCs w:val="24"/>
-          <w:lang w:val="en-US"/>
-        </w:rPr>
-        <w:t xml:space="preserve">originally </w:t>
-      </w:r>
-      <w:r>
-        <w:rPr>
-          <w:sz w:val="24"/>
-          <w:szCs w:val="24"/>
-          <w:lang w:val="en-US"/>
-        </w:rPr>
-        <w:t>retrieved from SNAP repository. This is a website containing human navigation paths on Wikipedia that w</w:t>
-      </w:r>
-      <w:r>
-        <w:rPr>
-          <w:sz w:val="24"/>
-          <w:szCs w:val="24"/>
-          <w:lang w:val="en-US"/>
-        </w:rPr>
-        <w:t>ere</w:t>
-      </w:r>
-      <w:r>
-        <w:rPr>
-          <w:sz w:val="24"/>
-          <w:szCs w:val="24"/>
-          <w:lang w:val="en-US"/>
-        </w:rPr>
-        <w:t xml:space="preserve"> collected through human-computer interaction game called </w:t>
+        <w:jc w:val="both"/>
+        <w:rPr>
+          <w:sz w:val="24"/>
+          <w:szCs w:val="24"/>
+          <w:lang w:val="en-US"/>
+        </w:rPr>
+      </w:pPr>
+      <w:r>
+        <w:rPr>
+          <w:sz w:val="24"/>
+          <w:szCs w:val="24"/>
+          <w:lang w:val="en-US"/>
+        </w:rPr>
+        <w:t>As mentioned above, SNAP repository dataset contains 4604 articles.</w:t>
+      </w:r>
+      <w:r>
+        <w:rPr>
+          <w:sz w:val="24"/>
+          <w:szCs w:val="24"/>
+          <w:lang w:val="en-US"/>
+        </w:rPr>
+        <w:t xml:space="preserve"> </w:t>
+      </w:r>
+      <w:r>
+        <w:rPr>
+          <w:sz w:val="24"/>
+          <w:szCs w:val="24"/>
+          <w:lang w:val="en-US"/>
+        </w:rPr>
+        <w:t xml:space="preserve"> </w:t>
+      </w:r>
+      <w:r>
+        <w:rPr>
+          <w:sz w:val="24"/>
+          <w:szCs w:val="24"/>
+          <w:lang w:val="en-US"/>
+        </w:rPr>
+        <w:t xml:space="preserve">However, some of them (less than 0.5%) were removed because they were duplicated </w:t>
+      </w:r>
+      <w:r>
+        <w:rPr>
+          <w:sz w:val="24"/>
+          <w:szCs w:val="24"/>
+          <w:lang w:val="en-US"/>
+        </w:rPr>
+        <w:t>when representing different categor</w:t>
+      </w:r>
+      <w:r>
+        <w:rPr>
+          <w:sz w:val="24"/>
+          <w:szCs w:val="24"/>
+          <w:lang w:val="en-US"/>
+        </w:rPr>
+        <w:t>ies</w:t>
+      </w:r>
+      <w:r>
+        <w:rPr>
+          <w:sz w:val="24"/>
+          <w:szCs w:val="24"/>
+          <w:lang w:val="en-US"/>
+        </w:rPr>
+        <w:t>.</w:t>
+      </w:r>
+      <w:r>
+        <w:rPr>
+          <w:sz w:val="24"/>
+          <w:szCs w:val="24"/>
+          <w:lang w:val="en-US"/>
+        </w:rPr>
+        <w:t xml:space="preserve"> As for the categories, they are </w:t>
+      </w:r>
+      <w:r>
+        <w:rPr>
+          <w:sz w:val="24"/>
+          <w:szCs w:val="24"/>
+          <w:lang w:val="en-US"/>
+        </w:rPr>
+        <w:t>hierarchical,</w:t>
+      </w:r>
+      <w:r>
+        <w:rPr>
+          <w:sz w:val="24"/>
+          <w:szCs w:val="24"/>
+          <w:lang w:val="en-US"/>
+        </w:rPr>
+        <w:t xml:space="preserve"> and we have 15 top level categories in total. </w:t>
+      </w:r>
+      <w:r>
+        <w:rPr>
+          <w:sz w:val="24"/>
+          <w:szCs w:val="24"/>
+          <w:lang w:val="en-US"/>
+        </w:rPr>
+        <w:t xml:space="preserve">It </w:t>
+      </w:r>
+      <w:r>
+        <w:rPr>
+          <w:sz w:val="24"/>
+          <w:szCs w:val="24"/>
+          <w:lang w:val="en-US"/>
+        </w:rPr>
+        <w:t>must</w:t>
+      </w:r>
+      <w:r>
+        <w:rPr>
+          <w:sz w:val="24"/>
+          <w:szCs w:val="24"/>
+          <w:lang w:val="en-US"/>
+        </w:rPr>
+        <w:t xml:space="preserve"> be noted, that one article can belong to several categories, including several top-level categories.</w:t>
+      </w:r>
+      <w:r>
+        <w:rPr>
+          <w:sz w:val="24"/>
+          <w:szCs w:val="24"/>
+          <w:lang w:val="en-US"/>
+        </w:rPr>
+        <w:t xml:space="preserve"> Distribution of articles over categories is</w:t>
+      </w:r>
+      <w:r>
+        <w:rPr>
+          <w:sz w:val="24"/>
+          <w:szCs w:val="24"/>
+          <w:lang w:val="en-US"/>
+        </w:rPr>
+        <w:t xml:space="preserve"> as</w:t>
+      </w:r>
+      <w:r>
+        <w:rPr>
+          <w:sz w:val="24"/>
+          <w:szCs w:val="24"/>
+          <w:lang w:val="en-US"/>
+        </w:rPr>
+        <w:t xml:space="preserve"> follows:</w:t>
+      </w:r>
+    </w:p>
+    <w:p>
+      <w:pPr>
+        <w:jc w:val="both"/>
+        <w:rPr>
+          <w:sz w:val="24"/>
+          <w:szCs w:val="24"/>
+          <w:lang w:val="en-US"/>
+        </w:rPr>
+      </w:pPr>
+      <w:r>
+        <w:rPr>
+          <w:sz w:val="24"/>
+          <w:szCs w:val="24"/>
+          <w:lang w:val="en-US"/>
+        </w:rPr>
+        <w:t>[categories histogram</w:t>
+      </w:r>
+      <w:r>
+        <w:rPr>
+          <w:sz w:val="24"/>
+          <w:szCs w:val="24"/>
+          <w:lang w:val="en-US"/>
+        </w:rPr>
+        <w:t xml:space="preserve"> </w:t>
       </w:r>
       <w:proofErr w:type="spellStart"/>
       <w:r>
@@ -2816,7 +3295,7 @@
           <w:szCs w:val="24"/>
           <w:lang w:val="en-US"/>
         </w:rPr>
-        <w:t>Wikispeedia</w:t>
+        <w:t>ToDo</w:t>
       </w:r>
       <w:proofErr w:type="spellEnd"/>
       <w:r>
@@ -2825,134 +3304,145 @@
           <w:szCs w:val="24"/>
           <w:lang w:val="en-US"/>
         </w:rPr>
-        <w:t>. In the game, players received pairs of Wikipedia articles and had to reach one from the other through Wikipedia links between them.  The dataset provided consists of 4604 different articles.  For the purpose of our project we were provided with cleaned and extracted dataset from the above-mentioned website, consisting of names of articles, their categories and linkage information in the form of an adjacency matrix.</w:t>
-      </w:r>
-    </w:p>
-    <w:p>
-      <w:pPr>
-        <w:rPr>
-          <w:sz w:val="24"/>
-          <w:szCs w:val="24"/>
-          <w:lang w:val="en-US"/>
-        </w:rPr>
-      </w:pPr>
-      <w:r>
-        <w:rPr>
-          <w:sz w:val="24"/>
-          <w:szCs w:val="24"/>
-          <w:lang w:val="en-US"/>
-        </w:rPr>
-        <w:t xml:space="preserve">Since the goal of our project was to identify popularity, spikes in popularity and link those occurrences with the corresponding events in real world for visualization, we could have used an arbitrary sample from the millions of Wikipedia articles </w:t>
-      </w:r>
-      <w:proofErr w:type="gramStart"/>
-      <w:r>
-        <w:rPr>
-          <w:sz w:val="24"/>
-          <w:szCs w:val="24"/>
-          <w:lang w:val="en-US"/>
-        </w:rPr>
-        <w:t>as long as</w:t>
-      </w:r>
-      <w:proofErr w:type="gramEnd"/>
-      <w:r>
-        <w:rPr>
-          <w:sz w:val="24"/>
-          <w:szCs w:val="24"/>
-          <w:lang w:val="en-US"/>
-        </w:rPr>
-        <w:t xml:space="preserve"> we could identify unusual activities caused by external factors. Therefore, we deemed obtained articles that we were kindly provided by Mr. ??? as </w:t>
-      </w:r>
-      <w:proofErr w:type="gramStart"/>
-      <w:r>
-        <w:rPr>
-          <w:sz w:val="24"/>
-          <w:szCs w:val="24"/>
-          <w:lang w:val="en-US"/>
-        </w:rPr>
-        <w:t>sufficient</w:t>
-      </w:r>
-      <w:proofErr w:type="gramEnd"/>
-      <w:r>
-        <w:rPr>
-          <w:sz w:val="24"/>
-          <w:szCs w:val="24"/>
-          <w:lang w:val="en-US"/>
-        </w:rPr>
-        <w:t xml:space="preserve">. </w:t>
-      </w:r>
-    </w:p>
-    <w:p>
-      <w:pPr>
-        <w:rPr>
-          <w:sz w:val="24"/>
-          <w:szCs w:val="24"/>
-          <w:lang w:val="en-US"/>
-        </w:rPr>
-      </w:pPr>
-      <w:r>
-        <w:rPr>
-          <w:sz w:val="24"/>
-          <w:szCs w:val="24"/>
-          <w:lang w:val="en-US"/>
-        </w:rPr>
-        <w:t>Prior to discussing design choices, we think we should briefly introduce main characteristics and descriptive statistics of our data for the purpose of making further sections more comprehensible and insightful.</w:t>
-      </w:r>
-      <w:r>
-        <w:rPr>
-          <w:sz w:val="24"/>
-          <w:szCs w:val="24"/>
-          <w:lang w:val="en-US"/>
-        </w:rPr>
-        <w:t xml:space="preserve"> As well as explain how we measure popularity and identify articles with unusually high visitor counts compared to their baseline.</w:t>
-      </w:r>
-    </w:p>
-    <w:p>
-      <w:pPr>
-        <w:rPr>
-          <w:sz w:val="24"/>
-          <w:szCs w:val="24"/>
-          <w:lang w:val="en-US"/>
-        </w:rPr>
-      </w:pPr>
-    </w:p>
-    <w:p>
-      <w:pPr>
-        <w:rPr>
-          <w:sz w:val="24"/>
-          <w:szCs w:val="24"/>
-          <w:lang w:val="en-US"/>
-        </w:rPr>
+        <w:t>]</w:t>
+      </w:r>
+    </w:p>
+    <w:p>
+      <w:pPr>
+        <w:jc w:val="both"/>
+        <w:rPr>
+          <w:sz w:val="24"/>
+          <w:szCs w:val="24"/>
+          <w:lang w:val="en-US"/>
+        </w:rPr>
+      </w:pPr>
+      <w:r>
+        <w:rPr>
+          <w:sz w:val="24"/>
+          <w:szCs w:val="24"/>
+          <w:lang w:val="en-US"/>
+        </w:rPr>
+        <w:t>We should also mention, that as expected adjacency matrix is sparse.</w:t>
+      </w:r>
+    </w:p>
+    <w:p>
+      <w:pPr>
+        <w:jc w:val="both"/>
+        <w:rPr>
+          <w:sz w:val="24"/>
+          <w:szCs w:val="24"/>
+          <w:lang w:val="en-US"/>
+        </w:rPr>
+      </w:pPr>
+      <w:r>
+        <w:rPr>
+          <w:sz w:val="24"/>
+          <w:szCs w:val="24"/>
+          <w:lang w:val="en-US"/>
+        </w:rPr>
+        <w:t>[adjacency matrix visualization</w:t>
+      </w:r>
+      <w:r>
+        <w:rPr>
+          <w:sz w:val="24"/>
+          <w:szCs w:val="24"/>
+          <w:lang w:val="en-US"/>
+        </w:rPr>
+        <w:t xml:space="preserve"> ToDo</w:t>
+      </w:r>
+      <w:bookmarkStart w:id="7" w:name="_GoBack"/>
+      <w:bookmarkEnd w:id="7"/>
+      <w:r>
+        <w:rPr>
+          <w:sz w:val="24"/>
+          <w:szCs w:val="24"/>
+          <w:lang w:val="en-US"/>
+        </w:rPr>
+        <w:t>]</w:t>
+      </w:r>
+    </w:p>
+    <w:p>
+      <w:pPr>
+        <w:jc w:val="both"/>
+        <w:rPr>
+          <w:sz w:val="24"/>
+          <w:szCs w:val="24"/>
+          <w:lang w:val="en-US"/>
+        </w:rPr>
+      </w:pPr>
+      <w:r>
+        <w:rPr>
+          <w:sz w:val="24"/>
+          <w:szCs w:val="24"/>
+          <w:lang w:val="en-US"/>
+        </w:rPr>
+        <w:lastRenderedPageBreak/>
+        <w:t xml:space="preserve"> The adjacency matrix above forms a graph with one big connected component and 3 additional isolated articles/nodes (that were then removed from our dataset). Furthermore, </w:t>
+      </w:r>
+    </w:p>
+    <w:p>
+      <w:pPr>
+        <w:jc w:val="both"/>
+        <w:rPr>
+          <w:sz w:val="24"/>
+          <w:szCs w:val="24"/>
+          <w:lang w:val="en-US"/>
+        </w:rPr>
+      </w:pPr>
+      <w:r>
+        <w:rPr>
+          <w:sz w:val="24"/>
+          <w:szCs w:val="24"/>
+          <w:lang w:val="en-US"/>
+        </w:rPr>
+        <w:t>Distribution of our network resembles scale-free network and we have small world property as well, since our diameter is 8</w:t>
+      </w:r>
+    </w:p>
+    <w:p>
+      <w:pPr>
+        <w:pStyle w:val="Heading1"/>
       </w:pPr>
     </w:p>
     <w:p>
       <w:pPr>
         <w:pStyle w:val="Heading2"/>
       </w:pPr>
-      <w:bookmarkStart w:id="7" w:name="_Toc533000764"/>
-      <w:r>
-        <w:t>Exploratory Data Analysis</w:t>
-      </w:r>
-      <w:bookmarkEnd w:id="7"/>
-    </w:p>
-    <w:p>
-      <w:pPr>
-        <w:rPr>
-          <w:lang w:val="en-US"/>
-        </w:rPr>
-      </w:pPr>
-    </w:p>
-    <w:p>
-      <w:pPr>
-        <w:rPr>
-          <w:lang w:val="en-US"/>
-        </w:rPr>
-      </w:pPr>
-      <w:r>
-        <w:rPr>
-          <w:lang w:val="en-US"/>
-        </w:rPr>
-        <w:t>As mentioned above, SNAP repository dataset contains 4604 articles.</w:t>
-      </w:r>
+      <w:bookmarkStart w:id="8" w:name="_Toc533000765"/>
+      <w:r>
+        <w:t>Popularity of Articles</w:t>
+      </w:r>
+      <w:bookmarkEnd w:id="8"/>
+    </w:p>
+    <w:p>
+      <w:pPr>
+        <w:rPr>
+          <w:lang w:val="en-US"/>
+        </w:rPr>
+      </w:pPr>
+    </w:p>
+    <w:p>
+      <w:pPr>
+        <w:pStyle w:val="Heading2"/>
+      </w:pPr>
+      <w:bookmarkStart w:id="9" w:name="_Toc533000766"/>
+      <w:r>
+        <w:t>Spikes in Visitor Counts</w:t>
+      </w:r>
+      <w:bookmarkEnd w:id="9"/>
+    </w:p>
+    <w:p>
+      <w:pPr>
+        <w:rPr>
+          <w:lang w:val="en-US"/>
+        </w:rPr>
+      </w:pPr>
+    </w:p>
+    <w:p>
+      <w:pPr>
+        <w:rPr>
+          <w:lang w:val="en-US"/>
+        </w:rPr>
+      </w:pPr>
     </w:p>
     <w:p>
       <w:pPr>
@@ -2961,13 +3451,25 @@
     </w:p>
     <w:p>
       <w:pPr>
+        <w:pStyle w:val="Heading1"/>
+      </w:pPr>
+      <w:bookmarkStart w:id="10" w:name="_Toc533000767"/>
+      <w:r>
+        <w:t>Concept</w:t>
+      </w:r>
+      <w:bookmarkEnd w:id="10"/>
+    </w:p>
+    <w:p>
+      <w:pPr>
         <w:pStyle w:val="Heading2"/>
       </w:pPr>
-      <w:bookmarkStart w:id="8" w:name="_Toc533000765"/>
-      <w:r>
-        <w:t>Popularity of Articles</w:t>
-      </w:r>
-      <w:bookmarkEnd w:id="8"/>
+    </w:p>
+    <w:p>
+      <w:pPr>
+        <w:rPr>
+          <w:lang w:val="en-US"/>
+        </w:rPr>
+      </w:pPr>
     </w:p>
     <w:p>
       <w:pPr>
@@ -2980,64 +3482,6 @@
       <w:pPr>
         <w:pStyle w:val="Heading2"/>
       </w:pPr>
-      <w:bookmarkStart w:id="9" w:name="_Toc533000766"/>
-      <w:r>
-        <w:t>Spikes in Visitor Counts</w:t>
-      </w:r>
-      <w:bookmarkEnd w:id="9"/>
-    </w:p>
-    <w:p>
-      <w:pPr>
-        <w:rPr>
-          <w:lang w:val="en-US"/>
-        </w:rPr>
-      </w:pPr>
-    </w:p>
-    <w:p>
-      <w:pPr>
-        <w:rPr>
-          <w:lang w:val="en-US"/>
-        </w:rPr>
-      </w:pPr>
-    </w:p>
-    <w:p>
-      <w:pPr>
-        <w:pStyle w:val="Heading1"/>
-      </w:pPr>
-    </w:p>
-    <w:p>
-      <w:pPr>
-        <w:pStyle w:val="Heading1"/>
-      </w:pPr>
-      <w:bookmarkStart w:id="10" w:name="_Toc533000767"/>
-      <w:r>
-        <w:t>Concept</w:t>
-      </w:r>
-      <w:bookmarkEnd w:id="10"/>
-    </w:p>
-    <w:p>
-      <w:pPr>
-        <w:pStyle w:val="Heading2"/>
-      </w:pPr>
-    </w:p>
-    <w:p>
-      <w:pPr>
-        <w:rPr>
-          <w:lang w:val="en-US"/>
-        </w:rPr>
-      </w:pPr>
-    </w:p>
-    <w:p>
-      <w:pPr>
-        <w:rPr>
-          <w:lang w:val="en-US"/>
-        </w:rPr>
-      </w:pPr>
-    </w:p>
-    <w:p>
-      <w:pPr>
-        <w:pStyle w:val="Heading2"/>
-      </w:pPr>
       <w:bookmarkStart w:id="11" w:name="_Toc533000768"/>
       <w:r>
         <w:t>D</w:t>
@@ -3046,22 +3490,6 @@
         <w:t>esigns</w:t>
       </w:r>
       <w:bookmarkEnd w:id="11"/>
-    </w:p>
-    <w:p>
-      <w:pPr>
-        <w:pStyle w:val="Heading3"/>
-        <w:rPr>
-          <w:lang w:val="en-US"/>
-        </w:rPr>
-      </w:pPr>
-      <w:bookmarkStart w:id="12" w:name="_Toc533000769"/>
-      <w:r>
-        <w:rPr>
-          <w:lang w:val="en-US"/>
-        </w:rPr>
-        <w:t>Initial Idea</w:t>
-      </w:r>
-      <w:bookmarkEnd w:id="12"/>
     </w:p>
     <w:p>
       <w:pPr>
@@ -4328,7 +4756,7 @@
 </file>
 
 <file path=customXml/itemProps1.xml><?xml version="1.0" encoding="utf-8"?>
-<ds:datastoreItem xmlns:ds="http://schemas.openxmlformats.org/officeDocument/2006/customXml" ds:itemID="{AE5242B3-863B-4335-B22E-DAAB255698F6}">
+<ds:datastoreItem xmlns:ds="http://schemas.openxmlformats.org/officeDocument/2006/customXml" ds:itemID="{BB5633B6-4819-45A4-812D-93D6DBEBFC2B}">
   <ds:schemaRefs>
     <ds:schemaRef ds:uri="http://schemas.openxmlformats.org/officeDocument/2006/bibliography"/>
   </ds:schemaRefs>

</xml_diff>

<commit_message>
adding some parts to the process book
</commit_message>
<xml_diff>
--- a/process book/wikipedia viz process book.docx
+++ b/process book/wikipedia viz process book.docx
@@ -1542,7 +1542,15 @@
           <w:szCs w:val="24"/>
           <w:lang w:val="en-US"/>
         </w:rPr>
-        <w:t>all the way to</w:t>
+        <w:t>all the way t</w:t>
+      </w:r>
+      <w:r>
+        <w:rPr>
+          <w:sz w:val="24"/>
+          <w:szCs w:val="24"/>
+          <w:lang w:val="en-US"/>
+        </w:rPr>
+        <w:t>hrough</w:t>
       </w:r>
       <w:r>
         <w:rPr>
@@ -1902,15 +1910,47 @@
           <w:szCs w:val="24"/>
           <w:lang w:val="en-US"/>
         </w:rPr>
-        <w:t>developing</w:t>
-      </w:r>
-      <w:r>
-        <w:rPr>
-          <w:sz w:val="24"/>
-          <w:szCs w:val="24"/>
-          <w:lang w:val="en-US"/>
-        </w:rPr>
-        <w:t>/reusing</w:t>
+        <w:t>develop</w:t>
+      </w:r>
+      <w:r>
+        <w:rPr>
+          <w:sz w:val="24"/>
+          <w:szCs w:val="24"/>
+          <w:lang w:val="en-US"/>
+        </w:rPr>
+        <w:t>ment</w:t>
+      </w:r>
+      <w:r>
+        <w:rPr>
+          <w:sz w:val="24"/>
+          <w:szCs w:val="24"/>
+          <w:lang w:val="en-US"/>
+        </w:rPr>
+        <w:t>/re</w:t>
+      </w:r>
+      <w:r>
+        <w:rPr>
+          <w:sz w:val="24"/>
+          <w:szCs w:val="24"/>
+          <w:lang w:val="en-US"/>
+        </w:rPr>
+        <w:t>-</w:t>
+      </w:r>
+      <w:r>
+        <w:rPr>
+          <w:sz w:val="24"/>
+          <w:szCs w:val="24"/>
+          <w:lang w:val="en-US"/>
+        </w:rPr>
+        <w:t>us</w:t>
+      </w:r>
+      <w:r>
+        <w:rPr>
+          <w:sz w:val="24"/>
+          <w:szCs w:val="24"/>
+          <w:lang w:val="en-US"/>
+        </w:rPr>
+        <w:t>age of</w:t>
       </w:r>
       <w:r>
         <w:rPr>
@@ -2519,21 +2559,7 @@
           <w:sz w:val="24"/>
           <w:szCs w:val="24"/>
         </w:rPr>
-        <w:t xml:space="preserve">Question we asked were the following: how can we define, more specifically quantify and </w:t>
-      </w:r>
-      <w:r>
-        <w:rPr>
-          <w:sz w:val="24"/>
-          <w:szCs w:val="24"/>
-        </w:rPr>
-        <w:t xml:space="preserve">then </w:t>
-      </w:r>
-      <w:r>
-        <w:rPr>
-          <w:sz w:val="24"/>
-          <w:szCs w:val="24"/>
-        </w:rPr>
-        <w:t xml:space="preserve">visualize popularity of articles? How can we </w:t>
+        <w:t xml:space="preserve">Question we asked were the following: how can we define, more specifically quantify popularity of articles? How can we </w:t>
       </w:r>
       <w:r>
         <w:rPr>
@@ -2596,7 +2622,35 @@
           <w:sz w:val="24"/>
           <w:szCs w:val="24"/>
         </w:rPr>
-        <w:t xml:space="preserve">Most importantly, how can we </w:t>
+        <w:t>Finally,</w:t>
+      </w:r>
+      <w:r>
+        <w:rPr>
+          <w:sz w:val="24"/>
+          <w:szCs w:val="24"/>
+        </w:rPr>
+        <w:t xml:space="preserve"> and m</w:t>
+      </w:r>
+      <w:r>
+        <w:rPr>
+          <w:sz w:val="24"/>
+          <w:szCs w:val="24"/>
+        </w:rPr>
+        <w:t>ost importantly</w:t>
+      </w:r>
+      <w:r>
+        <w:rPr>
+          <w:sz w:val="24"/>
+          <w:szCs w:val="24"/>
+        </w:rPr>
+        <w:t xml:space="preserve"> (scope of our course project)</w:t>
+      </w:r>
+      <w:r>
+        <w:rPr>
+          <w:sz w:val="24"/>
+          <w:szCs w:val="24"/>
+        </w:rPr>
+        <w:t xml:space="preserve">, how can we </w:t>
       </w:r>
       <w:r>
         <w:rPr>
@@ -2611,6 +2665,64 @@
           <w:szCs w:val="24"/>
         </w:rPr>
         <w:t>visualize the answers to the questions provided above?</w:t>
+      </w:r>
+    </w:p>
+    <w:p>
+      <w:pPr>
+        <w:jc w:val="both"/>
+        <w:rPr>
+          <w:sz w:val="24"/>
+          <w:szCs w:val="24"/>
+        </w:rPr>
+      </w:pPr>
+      <w:r>
+        <w:rPr>
+          <w:sz w:val="24"/>
+          <w:szCs w:val="24"/>
+        </w:rPr>
+        <w:t xml:space="preserve">Emphasized will be visualizations depicting popularity and its spread along network, as well as spike linkage with (major) life events and effect on its neighbours. These two visualizations are </w:t>
+      </w:r>
+      <w:r>
+        <w:rPr>
+          <w:sz w:val="24"/>
+          <w:szCs w:val="24"/>
+        </w:rPr>
+        <w:t>result</w:t>
+      </w:r>
+      <w:r>
+        <w:rPr>
+          <w:sz w:val="24"/>
+          <w:szCs w:val="24"/>
+        </w:rPr>
+        <w:t xml:space="preserve"> of our project that we will discuss in</w:t>
+      </w:r>
+      <w:r>
+        <w:rPr>
+          <w:sz w:val="24"/>
+          <w:szCs w:val="24"/>
+        </w:rPr>
+        <w:t xml:space="preserve"> fine</w:t>
+      </w:r>
+      <w:r>
+        <w:rPr>
+          <w:sz w:val="24"/>
+          <w:szCs w:val="24"/>
+        </w:rPr>
+        <w:t xml:space="preserve"> </w:t>
+      </w:r>
+      <w:r>
+        <w:rPr>
+          <w:sz w:val="24"/>
+          <w:szCs w:val="24"/>
+        </w:rPr>
+        <w:t>detail</w:t>
+      </w:r>
+      <w:r>
+        <w:rPr>
+          <w:sz w:val="24"/>
+          <w:szCs w:val="24"/>
+        </w:rPr>
+        <w:t xml:space="preserve"> in the following sections.</w:t>
       </w:r>
     </w:p>
     <w:p>
@@ -2689,23 +2801,217 @@
           <w:sz w:val="24"/>
           <w:szCs w:val="24"/>
         </w:rPr>
-        <w:t>[</w:t>
-      </w:r>
-      <w:proofErr w:type="spellStart"/>
-      <w:r>
-        <w:rPr>
-          <w:sz w:val="24"/>
-          <w:szCs w:val="24"/>
-        </w:rPr>
-        <w:t>ToDO</w:t>
-      </w:r>
-      <w:proofErr w:type="spellEnd"/>
-      <w:r>
-        <w:rPr>
-          <w:sz w:val="24"/>
-          <w:szCs w:val="24"/>
-        </w:rPr>
-        <w:t>]</w:t>
+        <w:t xml:space="preserve">Our target audience are people, </w:t>
+      </w:r>
+      <w:r>
+        <w:rPr>
+          <w:sz w:val="24"/>
+          <w:szCs w:val="24"/>
+        </w:rPr>
+        <w:t>curious</w:t>
+      </w:r>
+      <w:r>
+        <w:rPr>
+          <w:sz w:val="24"/>
+          <w:szCs w:val="24"/>
+        </w:rPr>
+        <w:t xml:space="preserve"> to see how powerful</w:t>
+      </w:r>
+      <w:r>
+        <w:rPr>
+          <w:sz w:val="24"/>
+          <w:szCs w:val="24"/>
+        </w:rPr>
+        <w:t xml:space="preserve">/widely used </w:t>
+      </w:r>
+      <w:r>
+        <w:rPr>
+          <w:sz w:val="24"/>
+          <w:szCs w:val="24"/>
+        </w:rPr>
+        <w:t>Wikipedia articles are</w:t>
+      </w:r>
+      <w:r>
+        <w:rPr>
+          <w:sz w:val="24"/>
+          <w:szCs w:val="24"/>
+        </w:rPr>
+        <w:t xml:space="preserve"> and</w:t>
+      </w:r>
+      <w:r>
+        <w:rPr>
+          <w:sz w:val="24"/>
+          <w:szCs w:val="24"/>
+        </w:rPr>
+        <w:t xml:space="preserve"> consequently</w:t>
+      </w:r>
+      <w:r>
+        <w:rPr>
+          <w:sz w:val="24"/>
+          <w:szCs w:val="24"/>
+        </w:rPr>
+        <w:t xml:space="preserve"> how one can discover patterns of </w:t>
+      </w:r>
+      <w:r>
+        <w:rPr>
+          <w:sz w:val="24"/>
+          <w:szCs w:val="24"/>
+        </w:rPr>
+        <w:t>everyday</w:t>
+      </w:r>
+      <w:r>
+        <w:rPr>
+          <w:sz w:val="24"/>
+          <w:szCs w:val="24"/>
+        </w:rPr>
+        <w:t xml:space="preserve"> life events through </w:t>
+      </w:r>
+      <w:r>
+        <w:rPr>
+          <w:sz w:val="24"/>
+          <w:szCs w:val="24"/>
+        </w:rPr>
+        <w:t xml:space="preserve">Wikipedia </w:t>
+      </w:r>
+      <w:r>
+        <w:rPr>
+          <w:sz w:val="24"/>
+          <w:szCs w:val="24"/>
+        </w:rPr>
+        <w:t>visitor counts</w:t>
+      </w:r>
+      <w:r>
+        <w:rPr>
+          <w:sz w:val="24"/>
+          <w:szCs w:val="24"/>
+        </w:rPr>
+        <w:t xml:space="preserve"> or</w:t>
+      </w:r>
+      <w:r>
+        <w:rPr>
+          <w:sz w:val="24"/>
+          <w:szCs w:val="24"/>
+        </w:rPr>
+        <w:t xml:space="preserve"> </w:t>
+      </w:r>
+      <w:r>
+        <w:rPr>
+          <w:sz w:val="24"/>
+          <w:szCs w:val="24"/>
+        </w:rPr>
+        <w:t>a</w:t>
+      </w:r>
+      <w:r>
+        <w:rPr>
+          <w:sz w:val="24"/>
+          <w:szCs w:val="24"/>
+        </w:rPr>
+        <w:t>lternatively</w:t>
+      </w:r>
+      <w:r>
+        <w:rPr>
+          <w:sz w:val="24"/>
+          <w:szCs w:val="24"/>
+        </w:rPr>
+        <w:t xml:space="preserve"> observe</w:t>
+      </w:r>
+      <w:r>
+        <w:rPr>
+          <w:sz w:val="24"/>
+          <w:szCs w:val="24"/>
+        </w:rPr>
+        <w:t xml:space="preserve"> impact of </w:t>
+      </w:r>
+      <w:r>
+        <w:rPr>
+          <w:sz w:val="24"/>
+          <w:szCs w:val="24"/>
+        </w:rPr>
+        <w:t>specific</w:t>
+      </w:r>
+      <w:r>
+        <w:rPr>
+          <w:sz w:val="24"/>
+          <w:szCs w:val="24"/>
+        </w:rPr>
+        <w:t xml:space="preserve"> event</w:t>
+      </w:r>
+      <w:r>
+        <w:rPr>
+          <w:sz w:val="24"/>
+          <w:szCs w:val="24"/>
+        </w:rPr>
+        <w:t>s captured</w:t>
+      </w:r>
+      <w:r>
+        <w:rPr>
+          <w:sz w:val="24"/>
+          <w:szCs w:val="24"/>
+        </w:rPr>
+        <w:t xml:space="preserve"> by the number</w:t>
+      </w:r>
+      <w:r>
+        <w:rPr>
+          <w:sz w:val="24"/>
+          <w:szCs w:val="24"/>
+        </w:rPr>
+        <w:t xml:space="preserve"> </w:t>
+      </w:r>
+      <w:r>
+        <w:rPr>
+          <w:sz w:val="24"/>
+          <w:szCs w:val="24"/>
+        </w:rPr>
+        <w:t>of visitors,</w:t>
+      </w:r>
+      <w:r>
+        <w:rPr>
+          <w:sz w:val="24"/>
+          <w:szCs w:val="24"/>
+        </w:rPr>
+        <w:t xml:space="preserve"> </w:t>
+      </w:r>
+      <w:r>
+        <w:rPr>
+          <w:sz w:val="24"/>
+          <w:szCs w:val="24"/>
+        </w:rPr>
+        <w:t xml:space="preserve">hence </w:t>
+      </w:r>
+      <w:r>
+        <w:rPr>
+          <w:sz w:val="24"/>
+          <w:szCs w:val="24"/>
+        </w:rPr>
+        <w:t xml:space="preserve">people </w:t>
+      </w:r>
+      <w:r>
+        <w:rPr>
+          <w:sz w:val="24"/>
+          <w:szCs w:val="24"/>
+        </w:rPr>
+        <w:t xml:space="preserve">who </w:t>
+      </w:r>
+      <w:r>
+        <w:rPr>
+          <w:sz w:val="24"/>
+          <w:szCs w:val="24"/>
+        </w:rPr>
+        <w:t>were affected</w:t>
+      </w:r>
+      <w:r>
+        <w:rPr>
+          <w:sz w:val="24"/>
+          <w:szCs w:val="24"/>
+        </w:rPr>
+        <w:t xml:space="preserve">, </w:t>
+      </w:r>
+      <w:r>
+        <w:rPr>
+          <w:sz w:val="24"/>
+          <w:szCs w:val="24"/>
+        </w:rPr>
+        <w:t>reached or interested by a specific event/news.</w:t>
       </w:r>
     </w:p>
     <w:p>
@@ -2756,41 +3062,19 @@
     </w:p>
     <w:p>
       <w:pPr>
-        <w:rPr>
-          <w:lang w:val="en-US"/>
-        </w:rPr>
-      </w:pPr>
-    </w:p>
-    <w:p>
-      <w:pPr>
-        <w:rPr>
-          <w:lang w:val="en-US"/>
-        </w:rPr>
-      </w:pPr>
-    </w:p>
-    <w:p>
-      <w:pPr>
-        <w:rPr>
-          <w:lang w:val="en-US"/>
-        </w:rPr>
-      </w:pPr>
-    </w:p>
-    <w:p>
-      <w:pPr>
-        <w:rPr>
-          <w:sz w:val="40"/>
-          <w:szCs w:val="40"/>
-          <w:lang w:val="en-US"/>
-        </w:rPr>
-      </w:pPr>
-    </w:p>
-    <w:p>
-      <w:pPr>
         <w:pStyle w:val="Heading1"/>
+        <w:rPr>
+          <w:sz w:val="22"/>
+          <w:szCs w:val="22"/>
+        </w:rPr>
       </w:pPr>
       <w:bookmarkStart w:id="5" w:name="_Toc533000763"/>
-      <w:r>
-        <w:lastRenderedPageBreak/>
+    </w:p>
+    <w:p>
+      <w:pPr>
+        <w:pStyle w:val="Heading1"/>
+      </w:pPr>
+      <w:r>
         <w:t>Dataset</w:t>
       </w:r>
       <w:bookmarkEnd w:id="5"/>
@@ -3342,7 +3626,6 @@
           <w:szCs w:val="24"/>
           <w:lang w:val="en-US"/>
         </w:rPr>
-        <w:lastRenderedPageBreak/>
         <w:t>We should also mention, that as expected adjacency matrix is sparse</w:t>
       </w:r>
       <w:r>
@@ -3353,8 +3636,16 @@
         </w:rPr>
         <w:t>:</w:t>
       </w:r>
-      <w:bookmarkStart w:id="7" w:name="_GoBack"/>
-      <w:bookmarkEnd w:id="7"/>
+    </w:p>
+    <w:p>
+      <w:pPr>
+        <w:jc w:val="both"/>
+        <w:rPr>
+          <w:sz w:val="24"/>
+          <w:szCs w:val="24"/>
+          <w:lang w:val="en-US"/>
+        </w:rPr>
+      </w:pPr>
     </w:p>
     <w:p>
       <w:pPr>
@@ -3370,9 +3661,9 @@
           <w:noProof/>
         </w:rPr>
         <w:drawing>
-          <wp:inline distT="0" distB="0" distL="0" distR="0" wp14:anchorId="6F4F6779" wp14:editId="17ACD130">
-            <wp:extent cx="3562597" cy="3570590"/>
-            <wp:effectExtent l="0" t="0" r="0" b="0"/>
+          <wp:inline distT="0" distB="0" distL="0" distR="0" wp14:anchorId="6F4F6779" wp14:editId="20D15FAA">
+            <wp:extent cx="3075710" cy="3082611"/>
+            <wp:effectExtent l="0" t="0" r="0" b="3810"/>
             <wp:docPr id="2" name="Picture 2"/>
             <wp:cNvGraphicFramePr>
               <a:graphicFrameLocks xmlns:a="http://schemas.openxmlformats.org/drawingml/2006/main" noChangeAspect="1"/>
@@ -3402,7 +3693,7 @@
                   <pic:spPr bwMode="auto">
                     <a:xfrm>
                       <a:off x="0" y="0"/>
-                      <a:ext cx="3571680" cy="3579694"/>
+                      <a:ext cx="3089049" cy="3095980"/>
                     </a:xfrm>
                     <a:prstGeom prst="rect">
                       <a:avLst/>
@@ -3434,15 +3725,7 @@
           <w:szCs w:val="24"/>
           <w:lang w:val="en-US"/>
         </w:rPr>
-        <w:t xml:space="preserve"> The adjacency matrix above forms a graph with one big connected component and 3 additional isolated articles/nodes (that were then removed from our dataset). Furthermore, </w:t>
-      </w:r>
-      <w:r>
-        <w:rPr>
-          <w:sz w:val="24"/>
-          <w:szCs w:val="24"/>
-          <w:lang w:val="en-US"/>
-        </w:rPr>
-        <w:t xml:space="preserve">observing degree distribution below, we conclude that we have scale free network. </w:t>
+        <w:t xml:space="preserve"> </w:t>
       </w:r>
     </w:p>
     <w:p>
@@ -3460,7 +3743,39 @@
           <w:szCs w:val="24"/>
           <w:lang w:val="en-US"/>
         </w:rPr>
-        <w:t>[degree distribution]</w:t>
+        <w:t xml:space="preserve">The adjacency matrix above forms a graph with one big connected component and 3 additional isolated articles/nodes (that were then removed from our dataset). Furthermore, </w:t>
+      </w:r>
+      <w:r>
+        <w:rPr>
+          <w:sz w:val="24"/>
+          <w:szCs w:val="24"/>
+          <w:lang w:val="en-US"/>
+        </w:rPr>
+        <w:t xml:space="preserve">observing degree distribution below, we conclude that </w:t>
+      </w:r>
+      <w:r>
+        <w:rPr>
+          <w:sz w:val="24"/>
+          <w:szCs w:val="24"/>
+          <w:lang w:val="en-US"/>
+        </w:rPr>
+        <w:t>our network resembles</w:t>
+      </w:r>
+      <w:r>
+        <w:rPr>
+          <w:sz w:val="24"/>
+          <w:szCs w:val="24"/>
+          <w:lang w:val="en-US"/>
+        </w:rPr>
+        <w:t xml:space="preserve"> scale free network</w:t>
+      </w:r>
+      <w:r>
+        <w:rPr>
+          <w:sz w:val="24"/>
+          <w:szCs w:val="24"/>
+          <w:lang w:val="en-US"/>
+        </w:rPr>
+        <w:t>:</w:t>
       </w:r>
     </w:p>
     <w:p>
@@ -3474,6 +3789,69 @@
       </w:pPr>
       <w:r>
         <w:rPr>
+          <w:noProof/>
+        </w:rPr>
+        <w:drawing>
+          <wp:inline distT="0" distB="0" distL="0" distR="0" wp14:anchorId="7C46DFB0" wp14:editId="5DF1DE9B">
+            <wp:extent cx="5943600" cy="2105025"/>
+            <wp:effectExtent l="0" t="0" r="0" b="9525"/>
+            <wp:docPr id="4" name="Picture 4"/>
+            <wp:cNvGraphicFramePr>
+              <a:graphicFrameLocks xmlns:a="http://schemas.openxmlformats.org/drawingml/2006/main" noChangeAspect="1"/>
+            </wp:cNvGraphicFramePr>
+            <a:graphic xmlns:a="http://schemas.openxmlformats.org/drawingml/2006/main">
+              <a:graphicData uri="http://schemas.openxmlformats.org/drawingml/2006/picture">
+                <pic:pic xmlns:pic="http://schemas.openxmlformats.org/drawingml/2006/picture">
+                  <pic:nvPicPr>
+                    <pic:cNvPr id="0" name="Picture 7"/>
+                    <pic:cNvPicPr>
+                      <a:picLocks noChangeAspect="1" noChangeArrowheads="1"/>
+                    </pic:cNvPicPr>
+                  </pic:nvPicPr>
+                  <pic:blipFill>
+                    <a:blip r:embed="rId8">
+                      <a:extLst>
+                        <a:ext uri="{28A0092B-C50C-407E-A947-70E740481C1C}">
+                          <a14:useLocalDpi xmlns:a14="http://schemas.microsoft.com/office/drawing/2010/main" val="0"/>
+                        </a:ext>
+                      </a:extLst>
+                    </a:blip>
+                    <a:srcRect/>
+                    <a:stretch>
+                      <a:fillRect/>
+                    </a:stretch>
+                  </pic:blipFill>
+                  <pic:spPr bwMode="auto">
+                    <a:xfrm>
+                      <a:off x="0" y="0"/>
+                      <a:ext cx="5943600" cy="2105025"/>
+                    </a:xfrm>
+                    <a:prstGeom prst="rect">
+                      <a:avLst/>
+                    </a:prstGeom>
+                    <a:noFill/>
+                    <a:ln>
+                      <a:noFill/>
+                    </a:ln>
+                  </pic:spPr>
+                </pic:pic>
+              </a:graphicData>
+            </a:graphic>
+          </wp:inline>
+        </w:drawing>
+      </w:r>
+    </w:p>
+    <w:p>
+      <w:pPr>
+        <w:jc w:val="both"/>
+        <w:rPr>
+          <w:sz w:val="24"/>
+          <w:szCs w:val="24"/>
+          <w:lang w:val="en-US"/>
+        </w:rPr>
+      </w:pPr>
+      <w:r>
+        <w:rPr>
           <w:sz w:val="24"/>
           <w:szCs w:val="24"/>
           <w:lang w:val="en-US"/>
@@ -3494,47 +3872,377 @@
           <w:szCs w:val="24"/>
           <w:lang w:val="en-US"/>
         </w:rPr>
-        <w:t xml:space="preserve"> Additionally, we observed that graph has small world property, since diameter of our network is 8. </w:t>
-      </w:r>
-    </w:p>
-    <w:p>
-      <w:pPr>
-        <w:pStyle w:val="Heading1"/>
-      </w:pPr>
+        <w:t xml:space="preserve"> Additionally, we observed that graph has small world property, since diameter of our network is 8.</w:t>
+      </w:r>
+      <w:r>
+        <w:rPr>
+          <w:sz w:val="24"/>
+          <w:szCs w:val="24"/>
+          <w:lang w:val="en-US"/>
+        </w:rPr>
+        <w:t xml:space="preserve"> </w:t>
+      </w:r>
+      <w:r>
+        <w:rPr>
+          <w:sz w:val="24"/>
+          <w:szCs w:val="24"/>
+          <w:lang w:val="en-US"/>
+        </w:rPr>
+        <w:t>[</w:t>
+      </w:r>
+      <w:r>
+        <w:rPr>
+          <w:sz w:val="24"/>
+          <w:szCs w:val="24"/>
+          <w:lang w:val="en-US"/>
+        </w:rPr>
+        <w:t xml:space="preserve">Meaning information/influence spreads over all </w:t>
+      </w:r>
+      <w:r>
+        <w:rPr>
+          <w:sz w:val="24"/>
+          <w:szCs w:val="24"/>
+          <w:lang w:val="en-US"/>
+        </w:rPr>
+        <w:lastRenderedPageBreak/>
+        <w:t>network rapidly.</w:t>
+      </w:r>
+      <w:r>
+        <w:rPr>
+          <w:sz w:val="24"/>
+          <w:szCs w:val="24"/>
+          <w:lang w:val="en-US"/>
+        </w:rPr>
+        <w:t xml:space="preserve"> Therefore, it would make sense for popularity or spike to be spread to neighboring nodes.</w:t>
+      </w:r>
+      <w:r>
+        <w:rPr>
+          <w:sz w:val="24"/>
+          <w:szCs w:val="24"/>
+          <w:lang w:val="en-US"/>
+        </w:rPr>
+        <w:t xml:space="preserve"> </w:t>
+      </w:r>
+      <w:proofErr w:type="spellStart"/>
+      <w:r>
+        <w:rPr>
+          <w:sz w:val="24"/>
+          <w:szCs w:val="24"/>
+          <w:lang w:val="en-US"/>
+        </w:rPr>
+        <w:t>ToDo</w:t>
+      </w:r>
+      <w:proofErr w:type="spellEnd"/>
+      <w:r>
+        <w:rPr>
+          <w:sz w:val="24"/>
+          <w:szCs w:val="24"/>
+          <w:lang w:val="en-US"/>
+        </w:rPr>
+        <w:t>]</w:t>
+      </w:r>
     </w:p>
     <w:p>
       <w:pPr>
         <w:pStyle w:val="Heading2"/>
-      </w:pPr>
-      <w:bookmarkStart w:id="8" w:name="_Toc533000765"/>
+        <w:rPr>
+          <w:sz w:val="24"/>
+          <w:szCs w:val="24"/>
+        </w:rPr>
+      </w:pPr>
+      <w:bookmarkStart w:id="7" w:name="_Toc533000765"/>
+    </w:p>
+    <w:p>
+      <w:pPr>
+        <w:pStyle w:val="Heading2"/>
+      </w:pPr>
       <w:r>
         <w:t>Popularity of Articles</w:t>
       </w:r>
+      <w:bookmarkEnd w:id="7"/>
+    </w:p>
+    <w:p>
+      <w:pPr>
+        <w:rPr>
+          <w:lang w:val="en-US"/>
+        </w:rPr>
+      </w:pPr>
+      <w:r>
+        <w:rPr>
+          <w:sz w:val="24"/>
+          <w:szCs w:val="24"/>
+          <w:lang w:val="en-US"/>
+        </w:rPr>
+        <w:t>Popularity of articles is determined using daily visit counts.</w:t>
+      </w:r>
+      <w:r>
+        <w:rPr>
+          <w:sz w:val="24"/>
+          <w:szCs w:val="24"/>
+          <w:lang w:val="en-US"/>
+        </w:rPr>
+        <w:t xml:space="preserve"> We plan to visualize n most popular </w:t>
+      </w:r>
+      <w:r>
+        <w:rPr>
+          <w:sz w:val="24"/>
+          <w:szCs w:val="24"/>
+          <w:lang w:val="en-US"/>
+        </w:rPr>
+        <w:t>articles/nodes</w:t>
+      </w:r>
+      <w:r>
+        <w:rPr>
+          <w:sz w:val="24"/>
+          <w:szCs w:val="24"/>
+          <w:lang w:val="en-US"/>
+        </w:rPr>
+        <w:t xml:space="preserve"> for a selected time frame</w:t>
+      </w:r>
+      <w:r>
+        <w:rPr>
+          <w:sz w:val="24"/>
+          <w:szCs w:val="24"/>
+          <w:lang w:val="en-US"/>
+        </w:rPr>
+        <w:t xml:space="preserve">, </w:t>
+      </w:r>
+      <w:r>
+        <w:rPr>
+          <w:sz w:val="24"/>
+          <w:szCs w:val="24"/>
+          <w:lang w:val="en-US"/>
+        </w:rPr>
+        <w:t>providing</w:t>
+      </w:r>
+      <w:r>
+        <w:rPr>
+          <w:sz w:val="24"/>
+          <w:szCs w:val="24"/>
+          <w:lang w:val="en-US"/>
+        </w:rPr>
+        <w:t xml:space="preserve"> relevant statistics </w:t>
+      </w:r>
+      <w:r>
+        <w:rPr>
+          <w:sz w:val="24"/>
+          <w:szCs w:val="24"/>
+          <w:lang w:val="en-US"/>
+        </w:rPr>
+        <w:t xml:space="preserve">alongside </w:t>
+      </w:r>
+      <w:r>
+        <w:rPr>
+          <w:sz w:val="24"/>
+          <w:szCs w:val="24"/>
+          <w:lang w:val="en-US"/>
+        </w:rPr>
+        <w:t xml:space="preserve">and possibility </w:t>
+      </w:r>
+      <w:r>
+        <w:rPr>
+          <w:sz w:val="24"/>
+          <w:szCs w:val="24"/>
+          <w:lang w:val="en-US"/>
+        </w:rPr>
+        <w:t>to</w:t>
+      </w:r>
+      <w:r>
+        <w:rPr>
+          <w:sz w:val="24"/>
+          <w:szCs w:val="24"/>
+          <w:lang w:val="en-US"/>
+        </w:rPr>
+        <w:t xml:space="preserve"> explore its neighboring nodes.</w:t>
+      </w:r>
+      <w:r>
+        <w:rPr>
+          <w:sz w:val="24"/>
+          <w:szCs w:val="24"/>
+          <w:lang w:val="en-US"/>
+        </w:rPr>
+        <w:t xml:space="preserve"> We won’t go into details</w:t>
+      </w:r>
+      <w:r>
+        <w:rPr>
+          <w:sz w:val="24"/>
+          <w:szCs w:val="24"/>
+          <w:lang w:val="en-US"/>
+        </w:rPr>
+        <w:t xml:space="preserve"> of popularity</w:t>
+      </w:r>
+      <w:r>
+        <w:rPr>
+          <w:sz w:val="24"/>
+          <w:szCs w:val="24"/>
+          <w:lang w:val="en-US"/>
+        </w:rPr>
+        <w:t xml:space="preserve"> in this section, </w:t>
+      </w:r>
+      <w:r>
+        <w:rPr>
+          <w:sz w:val="24"/>
+          <w:szCs w:val="24"/>
+          <w:lang w:val="en-US"/>
+        </w:rPr>
+        <w:t xml:space="preserve">since </w:t>
+      </w:r>
+      <w:r>
+        <w:rPr>
+          <w:sz w:val="24"/>
+          <w:szCs w:val="24"/>
+          <w:lang w:val="en-US"/>
+        </w:rPr>
+        <w:t xml:space="preserve">one </w:t>
+      </w:r>
+      <w:r>
+        <w:rPr>
+          <w:sz w:val="24"/>
+          <w:szCs w:val="24"/>
+          <w:lang w:val="en-US"/>
+        </w:rPr>
+        <w:t xml:space="preserve">big </w:t>
+      </w:r>
+      <w:r>
+        <w:rPr>
+          <w:sz w:val="24"/>
+          <w:szCs w:val="24"/>
+          <w:lang w:val="en-US"/>
+        </w:rPr>
+        <w:t>part of our visualization functionality description will be devoted to the topic.</w:t>
+      </w:r>
+      <w:r>
+        <w:rPr>
+          <w:sz w:val="24"/>
+          <w:szCs w:val="24"/>
+          <w:lang w:val="en-US"/>
+        </w:rPr>
+        <w:t xml:space="preserve"> </w:t>
+      </w:r>
+    </w:p>
+    <w:p>
+      <w:pPr>
+        <w:rPr>
+          <w:lang w:val="en-US"/>
+        </w:rPr>
+      </w:pPr>
+    </w:p>
+    <w:p>
+      <w:pPr>
+        <w:pStyle w:val="Heading2"/>
+      </w:pPr>
+      <w:bookmarkStart w:id="8" w:name="_Toc533000766"/>
+      <w:r>
+        <w:t>Spikes in Visitor Counts</w:t>
+      </w:r>
       <w:bookmarkEnd w:id="8"/>
     </w:p>
     <w:p>
       <w:pPr>
         <w:rPr>
-          <w:lang w:val="en-US"/>
-        </w:rPr>
-      </w:pPr>
-    </w:p>
-    <w:p>
-      <w:pPr>
-        <w:pStyle w:val="Heading2"/>
-      </w:pPr>
-      <w:bookmarkStart w:id="9" w:name="_Toc533000766"/>
-      <w:r>
-        <w:t>Spikes in Visitor Counts</w:t>
-      </w:r>
+          <w:sz w:val="24"/>
+          <w:szCs w:val="24"/>
+          <w:lang w:val="en-US"/>
+        </w:rPr>
+      </w:pPr>
+      <w:r>
+        <w:rPr>
+          <w:sz w:val="24"/>
+          <w:szCs w:val="24"/>
+          <w:lang w:val="en-US"/>
+        </w:rPr>
+        <w:t>In order to identify spikes in visitor counts we employ different strategies.</w:t>
+      </w:r>
+      <w:r>
+        <w:rPr>
+          <w:sz w:val="24"/>
+          <w:szCs w:val="24"/>
+          <w:lang w:val="en-US"/>
+        </w:rPr>
+        <w:t xml:space="preserve"> </w:t>
+      </w:r>
+      <w:r>
+        <w:rPr>
+          <w:sz w:val="24"/>
+          <w:szCs w:val="24"/>
+          <w:lang w:val="en-US"/>
+        </w:rPr>
+        <w:t>Firstly</w:t>
+      </w:r>
+      <w:r>
+        <w:rPr>
+          <w:sz w:val="24"/>
+          <w:szCs w:val="24"/>
+          <w:lang w:val="en-US"/>
+        </w:rPr>
+        <w:t>,</w:t>
+      </w:r>
+      <w:r>
+        <w:rPr>
+          <w:sz w:val="24"/>
+          <w:szCs w:val="24"/>
+          <w:lang w:val="en-US"/>
+        </w:rPr>
+        <w:t xml:space="preserve"> we estimate average </w:t>
+      </w:r>
+      <w:r>
+        <w:rPr>
+          <w:sz w:val="24"/>
+          <w:szCs w:val="24"/>
+          <w:lang w:val="en-US"/>
+        </w:rPr>
+        <w:t>visit count for all articles over a year. And then identify days with unusually high average visitor counts, under the assumption that th</w:t>
+      </w:r>
+      <w:r>
+        <w:rPr>
+          <w:sz w:val="24"/>
+          <w:szCs w:val="24"/>
+          <w:lang w:val="en-US"/>
+        </w:rPr>
+        <w:t>is high</w:t>
+      </w:r>
+      <w:r>
+        <w:rPr>
+          <w:sz w:val="24"/>
+          <w:szCs w:val="24"/>
+          <w:lang w:val="en-US"/>
+        </w:rPr>
+        <w:t xml:space="preserve"> average number </w:t>
+      </w:r>
+      <w:r>
+        <w:rPr>
+          <w:sz w:val="24"/>
+          <w:szCs w:val="24"/>
+          <w:lang w:val="en-US"/>
+        </w:rPr>
+        <w:t xml:space="preserve">of visitors was caused by significant spikes in one or several articles. After selection days throughout the year </w:t>
+      </w:r>
+      <w:r>
+        <w:rPr>
+          <w:sz w:val="24"/>
+          <w:szCs w:val="24"/>
+          <w:lang w:val="en-US"/>
+        </w:rPr>
+        <w:t>2017, we</w:t>
+      </w:r>
+      <w:bookmarkStart w:id="9" w:name="_GoBack"/>
       <w:bookmarkEnd w:id="9"/>
-    </w:p>
-    <w:p>
-      <w:pPr>
-        <w:rPr>
-          <w:lang w:val="en-US"/>
-        </w:rPr>
-      </w:pPr>
+      <w:r>
+        <w:rPr>
+          <w:sz w:val="24"/>
+          <w:szCs w:val="24"/>
+          <w:lang w:val="en-US"/>
+        </w:rPr>
+        <w:t xml:space="preserve"> try to identify articles responsible for the unusually high daily average number.</w:t>
+      </w:r>
+      <w:r>
+        <w:rPr>
+          <w:sz w:val="24"/>
+          <w:szCs w:val="24"/>
+          <w:lang w:val="en-US"/>
+        </w:rPr>
+        <w:t xml:space="preserve"> For that, we first create baseline for each article, by averaging their daily visitor counts over a year.</w:t>
+      </w:r>
     </w:p>
     <w:p>
       <w:pPr>
@@ -3640,11 +4348,12 @@
         </w:rPr>
       </w:pPr>
       <w:r>
+        <w:lastRenderedPageBreak/>
         <w:t>Technical details</w:t>
       </w:r>
     </w:p>
     <w:sectPr>
-      <w:footerReference w:type="default" r:id="rId8"/>
+      <w:footerReference w:type="default" r:id="rId9"/>
       <w:pgSz w:w="12240" w:h="15840"/>
       <w:pgMar w:top="1440" w:right="1440" w:bottom="1440" w:left="1440" w:header="720" w:footer="720" w:gutter="0"/>
       <w:cols w:space="720"/>
@@ -4806,7 +5515,7 @@
 </file>
 
 <file path=customXml/itemProps1.xml><?xml version="1.0" encoding="utf-8"?>
-<ds:datastoreItem xmlns:ds="http://schemas.openxmlformats.org/officeDocument/2006/customXml" ds:itemID="{789D9063-DF3D-4B8F-B01A-E090E5672EE2}">
+<ds:datastoreItem xmlns:ds="http://schemas.openxmlformats.org/officeDocument/2006/customXml" ds:itemID="{FFEC6E1B-5407-4CDC-83F5-F19A10D3736E}">
   <ds:schemaRefs>
     <ds:schemaRef ds:uri="http://schemas.openxmlformats.org/officeDocument/2006/bibliography"/>
   </ds:schemaRefs>

</xml_diff>